<commit_message>
Minor fixes for arrays basics exercises
</commit_message>
<xml_diff>
--- a/Courses/Software-Sciences/Module-2-DS-and-Algo/01.1-Arrays-Basics/01.1-Arrays-Basic-Exercises.docx
+++ b/Courses/Software-Sciences/Module-2-DS-and-Algo/01.1-Arrays-Basics/01.1-Arrays-Basic-Exercises.docx
@@ -4,7 +4,7 @@
   <w:body>
     <w:p>
       <w:pPr>
-        <w:pStyle w:val="1"/>
+        <w:pStyle w:val="Heading1"/>
         <w:spacing w:before="80" w:after="120" w:line="240" w:lineRule="auto"/>
         <w:jc w:val="center"/>
         <w:rPr>
@@ -56,7 +56,7 @@
       <w:hyperlink r:id="rId8">
         <w:r>
           <w:rPr>
-            <w:rStyle w:val="a9"/>
+            <w:rStyle w:val="Hyperlink"/>
           </w:rPr>
           <w:t>https://judge.softuni.org/Contests/4144/01-1-Arrays-Basics</w:t>
         </w:r>
@@ -70,7 +70,7 @@
     </w:p>
     <w:p>
       <w:pPr>
-        <w:pStyle w:val="2"/>
+        <w:pStyle w:val="Heading2"/>
       </w:pPr>
       <w:r>
         <w:rPr>
@@ -140,7 +140,7 @@
     </w:p>
     <w:p>
       <w:pPr>
-        <w:pStyle w:val="3"/>
+        <w:pStyle w:val="Heading3"/>
         <w:rPr>
           <w:noProof/>
           <w:lang w:val="bg-BG"/>
@@ -162,7 +162,7 @@
     </w:p>
     <w:tbl>
       <w:tblPr>
-        <w:tblStyle w:val="af"/>
+        <w:tblStyle w:val="TableGrid"/>
         <w:tblW w:w="2312" w:type="dxa"/>
         <w:tblInd w:w="23" w:type="dxa"/>
         <w:tblCellMar>
@@ -379,7 +379,7 @@
     </w:tbl>
     <w:p>
       <w:pPr>
-        <w:pStyle w:val="2"/>
+        <w:pStyle w:val="Heading2"/>
         <w:rPr>
           <w:noProof/>
           <w:lang w:val="bg-BG"/>
@@ -448,7 +448,7 @@
     </w:p>
     <w:p>
       <w:pPr>
-        <w:pStyle w:val="3"/>
+        <w:pStyle w:val="Heading3"/>
         <w:rPr>
           <w:noProof/>
           <w:lang w:val="bg-BG"/>
@@ -470,7 +470,7 @@
     </w:p>
     <w:tbl>
       <w:tblPr>
-        <w:tblStyle w:val="af"/>
+        <w:tblStyle w:val="TableGrid"/>
         <w:tblW w:w="4472" w:type="dxa"/>
         <w:tblInd w:w="23" w:type="dxa"/>
         <w:tblCellMar>
@@ -761,7 +761,7 @@
     </w:tbl>
     <w:p>
       <w:pPr>
-        <w:pStyle w:val="3"/>
+        <w:pStyle w:val="Heading3"/>
       </w:pPr>
       <w:r>
         <w:rPr>
@@ -819,9 +819,9 @@
           <w:noProof/>
         </w:rPr>
         <w:drawing>
-          <wp:inline distT="0" distB="0" distL="0" distR="0" wp14:anchorId="2DDE28D8" wp14:editId="3ED1BF09">
+          <wp:inline distT="0" distB="0" distL="0" distR="0" wp14:anchorId="2DDE28D8" wp14:editId="65917B24">
             <wp:extent cx="3816341" cy="1434895"/>
-            <wp:effectExtent l="19050" t="19050" r="13335" b="13335"/>
+            <wp:effectExtent l="12700" t="12700" r="6985" b="13335"/>
             <wp:docPr id="14" name="Picture 14" descr="Graphical user interface, text, application&#10;&#10;Description automatically generated"/>
             <wp:cNvGraphicFramePr>
               <a:graphicFrameLocks xmlns:a="http://schemas.openxmlformats.org/drawingml/2006/main" noChangeAspect="1"/>
@@ -855,7 +855,9 @@
                     </a:prstGeom>
                     <a:ln>
                       <a:solidFill>
-                        <a:schemeClr val="tx1"/>
+                        <a:schemeClr val="bg1">
+                          <a:lumMod val="75000"/>
+                        </a:schemeClr>
                       </a:solidFill>
                     </a:ln>
                   </pic:spPr>
@@ -922,9 +924,9 @@
         </w:rPr>
         <w:lastRenderedPageBreak/>
         <w:drawing>
-          <wp:inline distT="0" distB="0" distL="0" distR="0" wp14:anchorId="0F9A8A93" wp14:editId="36C2D5C3">
+          <wp:inline distT="0" distB="0" distL="0" distR="0" wp14:anchorId="0F9A8A93" wp14:editId="173A466D">
             <wp:extent cx="3114896" cy="1434895"/>
-            <wp:effectExtent l="19050" t="19050" r="9525" b="13335"/>
+            <wp:effectExtent l="12700" t="12700" r="9525" b="13335"/>
             <wp:docPr id="15" name="Picture 15" descr="Graphical user interface, text, application&#10;&#10;Description automatically generated"/>
             <wp:cNvGraphicFramePr>
               <a:graphicFrameLocks xmlns:a="http://schemas.openxmlformats.org/drawingml/2006/main" noChangeAspect="1"/>
@@ -958,7 +960,9 @@
                     </a:prstGeom>
                     <a:ln>
                       <a:solidFill>
-                        <a:schemeClr val="tx1"/>
+                        <a:schemeClr val="bg1">
+                          <a:lumMod val="75000"/>
+                        </a:schemeClr>
                       </a:solidFill>
                     </a:ln>
                   </pic:spPr>
@@ -1010,9 +1014,9 @@
           <w:noProof/>
         </w:rPr>
         <w:drawing>
-          <wp:inline distT="0" distB="0" distL="0" distR="0" wp14:anchorId="6B8F61B2" wp14:editId="76A3CAEB">
+          <wp:inline distT="0" distB="0" distL="0" distR="0" wp14:anchorId="6B8F61B2" wp14:editId="287A476F">
             <wp:extent cx="3776980" cy="2278494"/>
-            <wp:effectExtent l="19050" t="19050" r="13970" b="26670"/>
+            <wp:effectExtent l="12700" t="12700" r="7620" b="7620"/>
             <wp:docPr id="18" name="Picture 18" descr="Graphical user interface, text, application&#10;&#10;Description automatically generated"/>
             <wp:cNvGraphicFramePr>
               <a:graphicFrameLocks xmlns:a="http://schemas.openxmlformats.org/drawingml/2006/main" noChangeAspect="1"/>
@@ -1046,7 +1050,9 @@
                     </a:prstGeom>
                     <a:ln>
                       <a:solidFill>
-                        <a:schemeClr val="tx1"/>
+                        <a:schemeClr val="bg1">
+                          <a:lumMod val="75000"/>
+                        </a:schemeClr>
                       </a:solidFill>
                     </a:ln>
                   </pic:spPr>
@@ -1092,9 +1098,9 @@
           <w:noProof/>
         </w:rPr>
         <w:drawing>
-          <wp:inline distT="0" distB="0" distL="0" distR="0" wp14:anchorId="04AC90E3" wp14:editId="6B3EFD26">
+          <wp:inline distT="0" distB="0" distL="0" distR="0" wp14:anchorId="04AC90E3" wp14:editId="430FE6AA">
             <wp:extent cx="3687339" cy="2293466"/>
-            <wp:effectExtent l="19050" t="19050" r="27940" b="12065"/>
+            <wp:effectExtent l="12700" t="12700" r="8890" b="18415"/>
             <wp:docPr id="24" name="Picture 24" descr="Graphical user interface, text, application&#10;&#10;Description automatically generated"/>
             <wp:cNvGraphicFramePr>
               <a:graphicFrameLocks xmlns:a="http://schemas.openxmlformats.org/drawingml/2006/main" noChangeAspect="1"/>
@@ -1128,7 +1134,9 @@
                     </a:prstGeom>
                     <a:ln>
                       <a:solidFill>
-                        <a:schemeClr val="tx1"/>
+                        <a:schemeClr val="bg1">
+                          <a:lumMod val="75000"/>
+                        </a:schemeClr>
                       </a:solidFill>
                     </a:ln>
                   </pic:spPr>
@@ -1182,7 +1190,7 @@
         </w:rPr>
         <w:lastRenderedPageBreak/>
         <w:drawing>
-          <wp:inline distT="0" distB="0" distL="0" distR="0" wp14:anchorId="6A828CD8" wp14:editId="3CDC17FE">
+          <wp:inline distT="0" distB="0" distL="0" distR="0" wp14:anchorId="6A828CD8" wp14:editId="76133B66">
             <wp:extent cx="3365582" cy="2985597"/>
             <wp:effectExtent l="12700" t="12700" r="12700" b="12065"/>
             <wp:docPr id="25" name="Picture 25" descr="Graphical user interface, text, application, email&#10;&#10;Description automatically generated"/>
@@ -1212,7 +1220,9 @@
                     </a:prstGeom>
                     <a:ln w="6350">
                       <a:solidFill>
-                        <a:schemeClr val="tx1"/>
+                        <a:schemeClr val="bg1">
+                          <a:lumMod val="75000"/>
+                        </a:schemeClr>
                       </a:solidFill>
                     </a:ln>
                   </pic:spPr>
@@ -1225,7 +1235,7 @@
     </w:p>
     <w:p>
       <w:pPr>
-        <w:pStyle w:val="2"/>
+        <w:pStyle w:val="Heading2"/>
         <w:rPr>
           <w:noProof/>
           <w:lang w:val="bg-BG"/>
@@ -1276,7 +1286,7 @@
     </w:p>
     <w:p>
       <w:pPr>
-        <w:pStyle w:val="3"/>
+        <w:pStyle w:val="Heading3"/>
         <w:rPr>
           <w:noProof/>
           <w:lang w:val="bg-BG"/>
@@ -1298,7 +1308,7 @@
     </w:p>
     <w:tbl>
       <w:tblPr>
-        <w:tblStyle w:val="af"/>
+        <w:tblStyle w:val="TableGrid"/>
         <w:tblW w:w="5058" w:type="dxa"/>
         <w:tblInd w:w="23" w:type="dxa"/>
         <w:tblCellMar>
@@ -1620,7 +1630,7 @@
     </w:tbl>
     <w:p>
       <w:pPr>
-        <w:pStyle w:val="2"/>
+        <w:pStyle w:val="Heading2"/>
         <w:rPr>
           <w:noProof/>
           <w:lang w:val="bg-BG"/>
@@ -1646,6 +1656,7 @@
         <w:rPr>
           <w:rFonts w:cstheme="minorHAnsi"/>
           <w:color w:val="111111"/>
+          <w:lang w:val="bg-BG"/>
         </w:rPr>
         <w:t xml:space="preserve">Напишете програма, която чете от конзолата цяло число </w:t>
       </w:r>
@@ -1655,6 +1666,7 @@
           <w:b/>
           <w:bCs/>
           <w:color w:val="111111"/>
+          <w:lang w:val="bg-BG"/>
         </w:rPr>
         <w:t>N</w:t>
       </w:r>
@@ -1662,8 +1674,9 @@
         <w:rPr>
           <w:rFonts w:cstheme="minorHAnsi"/>
           <w:color w:val="111111"/>
-        </w:rPr>
-        <w:t xml:space="preserve"> и създава масив от </w:t>
+          <w:lang w:val="bg-BG"/>
+        </w:rPr>
+        <w:t xml:space="preserve"> и създава </w:t>
       </w:r>
       <w:r>
         <w:rPr>
@@ -1671,15 +1684,17 @@
           <w:b/>
           <w:bCs/>
           <w:color w:val="111111"/>
-        </w:rPr>
-        <w:t>N елемента</w:t>
+          <w:lang w:val="bg-BG"/>
+        </w:rPr>
+        <w:t>масив</w:t>
       </w:r>
       <w:r>
         <w:rPr>
           <w:rFonts w:cstheme="minorHAnsi"/>
           <w:color w:val="111111"/>
-        </w:rPr>
-        <w:t xml:space="preserve">, като всеки елемент е равен на индекса си, умножен по </w:t>
+          <w:lang w:val="bg-BG"/>
+        </w:rPr>
+        <w:t xml:space="preserve"> от </w:t>
       </w:r>
       <w:r>
         <w:rPr>
@@ -1687,15 +1702,27 @@
           <w:b/>
           <w:bCs/>
           <w:color w:val="111111"/>
-        </w:rPr>
-        <w:t>5</w:t>
+          <w:lang w:val="bg-BG"/>
+        </w:rPr>
+        <w:t>N елемента</w:t>
       </w:r>
       <w:r>
         <w:rPr>
           <w:rFonts w:cstheme="minorHAnsi"/>
           <w:color w:val="111111"/>
-        </w:rPr>
-        <w:t xml:space="preserve">. Отпечатайте </w:t>
+          <w:lang w:val="bg-BG"/>
+        </w:rPr>
+        <w:t xml:space="preserve">, като всеки елемент е </w:t>
+      </w:r>
+      <w:r>
+        <w:rPr>
+          <w:rFonts w:cstheme="minorHAnsi"/>
+          <w:b/>
+          <w:bCs/>
+          <w:color w:val="111111"/>
+          <w:lang w:val="bg-BG"/>
+        </w:rPr>
+        <w:t>равен на индекса си</w:t>
       </w:r>
       <w:r>
         <w:rPr>
@@ -1703,14 +1730,35 @@
           <w:color w:val="111111"/>
           <w:lang w:val="bg-BG"/>
         </w:rPr>
-        <w:t>елементите</w:t>
+        <w:t xml:space="preserve">, </w:t>
+      </w:r>
+      <w:r>
+        <w:rPr>
+          <w:rFonts w:cstheme="minorHAnsi"/>
+          <w:b/>
+          <w:bCs/>
+          <w:color w:val="111111"/>
+          <w:lang w:val="bg-BG"/>
+        </w:rPr>
+        <w:t>умножен</w:t>
       </w:r>
       <w:r>
         <w:rPr>
           <w:rFonts w:cstheme="minorHAnsi"/>
           <w:color w:val="111111"/>
-        </w:rPr>
-        <w:t xml:space="preserve"> на масива на конзолата</w:t>
+          <w:lang w:val="bg-BG"/>
+        </w:rPr>
+        <w:t xml:space="preserve"> по </w:t>
+      </w:r>
+      <w:r>
+        <w:rPr>
+          <w:rFonts w:cstheme="minorHAnsi"/>
+          <w:b/>
+          <w:bCs/>
+          <w:color w:val="111111"/>
+          <w:lang w:val="bg-BG"/>
+        </w:rPr>
+        <w:t>5</w:t>
       </w:r>
       <w:r>
         <w:rPr>
@@ -1718,7 +1766,7 @@
           <w:color w:val="111111"/>
           <w:lang w:val="bg-BG"/>
         </w:rPr>
-        <w:t xml:space="preserve"> на нов ред</w:t>
+        <w:t xml:space="preserve">. Отпечатайте </w:t>
       </w:r>
       <w:r>
         <w:rPr>
@@ -1726,12 +1774,54 @@
           <w:color w:val="111111"/>
           <w:lang w:val="bg-BG"/>
         </w:rPr>
+        <w:t>елементите</w:t>
+      </w:r>
+      <w:r>
+        <w:rPr>
+          <w:rFonts w:cstheme="minorHAnsi"/>
+          <w:color w:val="111111"/>
+          <w:lang w:val="bg-BG"/>
+        </w:rPr>
+        <w:t xml:space="preserve"> на масива на конзолата</w:t>
+      </w:r>
+      <w:r>
+        <w:rPr>
+          <w:rFonts w:cstheme="minorHAnsi"/>
+          <w:color w:val="111111"/>
+          <w:lang w:val="bg-BG"/>
+        </w:rPr>
+        <w:t xml:space="preserve"> на </w:t>
+      </w:r>
+      <w:r>
+        <w:rPr>
+          <w:rFonts w:cstheme="minorHAnsi"/>
+          <w:b/>
+          <w:bCs/>
+          <w:color w:val="111111"/>
+          <w:lang w:val="bg-BG"/>
+        </w:rPr>
+        <w:t>нов ред</w:t>
+      </w:r>
+      <w:r>
+        <w:rPr>
+          <w:rFonts w:cstheme="minorHAnsi"/>
+          <w:color w:val="111111"/>
+          <w:lang w:val="bg-BG"/>
+        </w:rPr>
+        <w:t>.</w:t>
+      </w:r>
+      <w:r>
+        <w:rPr>
+          <w:rFonts w:cstheme="minorHAnsi"/>
+          <w:color w:val="111111"/>
+          <w:lang w:val="bg-BG"/>
+        </w:rPr>
         <w:br w:type="page"/>
       </w:r>
     </w:p>
     <w:p>
       <w:pPr>
-        <w:pStyle w:val="3"/>
+        <w:pStyle w:val="Heading3"/>
         <w:rPr>
           <w:noProof/>
           <w:lang w:val="bg-BG"/>
@@ -1754,7 +1844,7 @@
     </w:p>
     <w:tbl>
       <w:tblPr>
-        <w:tblStyle w:val="af"/>
+        <w:tblStyle w:val="TableGrid"/>
         <w:tblW w:w="2875" w:type="dxa"/>
         <w:tblInd w:w="23" w:type="dxa"/>
         <w:tblCellMar>
@@ -1926,7 +2016,7 @@
     </w:tbl>
     <w:p>
       <w:pPr>
-        <w:pStyle w:val="2"/>
+        <w:pStyle w:val="Heading2"/>
         <w:rPr>
           <w:noProof/>
           <w:lang w:val="bg-BG"/>
@@ -1945,29 +2035,16 @@
         <w:rPr>
           <w:rFonts w:cstheme="minorHAnsi"/>
           <w:color w:val="111111"/>
+          <w:lang w:val="bg-BG"/>
         </w:rPr>
       </w:pPr>
       <w:r>
         <w:rPr>
           <w:rFonts w:cstheme="minorHAnsi"/>
           <w:color w:val="111111"/>
-        </w:rPr>
-        <w:t>Напишете програма, която чете от конзолата два масива от цели числа и проверява дали са еднакви</w:t>
-      </w:r>
-      <w:r>
-        <w:rPr>
-          <w:rFonts w:cstheme="minorHAnsi"/>
-          <w:color w:val="111111"/>
-        </w:rPr>
-        <w:t xml:space="preserve">. </w:t>
-      </w:r>
-      <w:r>
-        <w:rPr>
-          <w:rFonts w:cstheme="minorHAnsi"/>
-          <w:color w:val="111111"/>
-          <w:lang w:val="bg-BG"/>
-        </w:rPr>
-        <w:t xml:space="preserve">Ако са еднакви, отпечатайте </w:t>
+          <w:lang w:val="bg-BG"/>
+        </w:rPr>
+        <w:t xml:space="preserve">Напишете програма, която чете от конзолата </w:t>
       </w:r>
       <w:r>
         <w:rPr>
@@ -1975,23 +2052,17 @@
           <w:b/>
           <w:bCs/>
           <w:color w:val="111111"/>
-        </w:rPr>
-        <w:t>"Yes"</w:t>
+          <w:lang w:val="bg-BG"/>
+        </w:rPr>
+        <w:t>два масива</w:t>
       </w:r>
       <w:r>
         <w:rPr>
           <w:rFonts w:cstheme="minorHAnsi"/>
           <w:color w:val="111111"/>
-        </w:rPr>
-        <w:t xml:space="preserve">. </w:t>
-      </w:r>
-      <w:r>
-        <w:rPr>
-          <w:rFonts w:cstheme="minorHAnsi"/>
-          <w:color w:val="111111"/>
-          <w:lang w:val="bg-BG"/>
-        </w:rPr>
-        <w:t xml:space="preserve">В противен случай, отпечатайте </w:t>
+          <w:lang w:val="bg-BG"/>
+        </w:rPr>
+        <w:t xml:space="preserve"> от цели числа и проверява дали са </w:t>
       </w:r>
       <w:r>
         <w:rPr>
@@ -2001,7 +2072,15 @@
           <w:color w:val="111111"/>
           <w:lang w:val="bg-BG"/>
         </w:rPr>
-        <w:t>"</w:t>
+        <w:t>еднакви</w:t>
+      </w:r>
+      <w:r>
+        <w:rPr>
+          <w:rFonts w:cstheme="minorHAnsi"/>
+          <w:color w:val="111111"/>
+          <w:lang w:val="bg-BG"/>
+        </w:rPr>
+        <w:t xml:space="preserve">. Ако са еднакви, отпечатайте </w:t>
       </w:r>
       <w:r>
         <w:rPr>
@@ -2009,8 +2088,17 @@
           <w:b/>
           <w:bCs/>
           <w:color w:val="111111"/>
-        </w:rPr>
-        <w:t>No</w:t>
+          <w:lang w:val="bg-BG"/>
+        </w:rPr>
+        <w:t>"Yes"</w:t>
+      </w:r>
+      <w:r>
+        <w:rPr>
+          <w:rFonts w:cstheme="minorHAnsi"/>
+          <w:color w:val="111111"/>
+          <w:lang w:val="bg-BG"/>
+        </w:rPr>
+        <w:t xml:space="preserve">. В противен случай, отпечатайте </w:t>
       </w:r>
       <w:r>
         <w:rPr>
@@ -2020,19 +2108,20 @@
           <w:color w:val="111111"/>
           <w:lang w:val="bg-BG"/>
         </w:rPr>
-        <w:t>"</w:t>
+        <w:t>"No"</w:t>
       </w:r>
       <w:r>
         <w:rPr>
           <w:rFonts w:cstheme="minorHAnsi"/>
           <w:color w:val="111111"/>
+          <w:lang w:val="bg-BG"/>
         </w:rPr>
         <w:t>.</w:t>
       </w:r>
     </w:p>
     <w:p>
       <w:pPr>
-        <w:pStyle w:val="3"/>
+        <w:pStyle w:val="Heading3"/>
         <w:rPr>
           <w:noProof/>
           <w:lang w:val="bg-BG"/>
@@ -2054,7 +2143,7 @@
     </w:p>
     <w:tbl>
       <w:tblPr>
-        <w:tblStyle w:val="af"/>
+        <w:tblStyle w:val="TableGrid"/>
         <w:tblW w:w="2875" w:type="dxa"/>
         <w:tblInd w:w="23" w:type="dxa"/>
         <w:tblCellMar>
@@ -2247,7 +2336,7 @@
     </w:tbl>
     <w:p>
       <w:pPr>
-        <w:pStyle w:val="2"/>
+        <w:pStyle w:val="Heading2"/>
         <w:rPr>
           <w:noProof/>
           <w:lang w:val="bg-BG"/>
@@ -2287,7 +2376,7 @@
         <w:rPr>
           <w:lang w:val="bg-BG"/>
         </w:rPr>
-        <w:t xml:space="preserve"> и създава масив от </w:t>
+        <w:t xml:space="preserve"> и създава </w:t>
       </w:r>
       <w:r>
         <w:rPr>
@@ -2295,13 +2384,13 @@
           <w:bCs/>
           <w:lang w:val="bg-BG"/>
         </w:rPr>
-        <w:t>N</w:t>
-      </w:r>
-      <w:r>
-        <w:rPr>
-          <w:lang w:val="bg-BG"/>
-        </w:rPr>
-        <w:t xml:space="preserve"> елемента, като всеки елемент е равен на </w:t>
+        <w:t>масив</w:t>
+      </w:r>
+      <w:r>
+        <w:rPr>
+          <w:lang w:val="bg-BG"/>
+        </w:rPr>
+        <w:t xml:space="preserve"> от </w:t>
       </w:r>
       <w:r>
         <w:rPr>
@@ -2309,6 +2398,20 @@
           <w:bCs/>
           <w:lang w:val="bg-BG"/>
         </w:rPr>
+        <w:t>N</w:t>
+      </w:r>
+      <w:r>
+        <w:rPr>
+          <w:lang w:val="bg-BG"/>
+        </w:rPr>
+        <w:t xml:space="preserve"> елемента, като всеки елемент е равен на </w:t>
+      </w:r>
+      <w:r>
+        <w:rPr>
+          <w:b/>
+          <w:bCs/>
+          <w:lang w:val="bg-BG"/>
+        </w:rPr>
         <w:t>сумата от цифрите на индекса</w:t>
       </w:r>
       <w:r>
@@ -2345,12 +2448,30 @@
           <w:color w:val="111111"/>
           <w:lang w:val="bg-BG"/>
         </w:rPr>
-        <w:t xml:space="preserve"> на нов ред</w:t>
+        <w:t xml:space="preserve">, разделени с </w:t>
+      </w:r>
+      <w:r>
+        <w:rPr>
+          <w:rFonts w:cstheme="minorHAnsi"/>
+          <w:b/>
+          <w:bCs/>
+          <w:color w:val="111111"/>
+          <w:lang w:val="bg-BG"/>
+        </w:rPr>
+        <w:t>нов ред</w:t>
+      </w:r>
+      <w:r>
+        <w:rPr>
+          <w:rFonts w:cstheme="minorHAnsi"/>
+          <w:color w:val="111111"/>
+          <w:lang w:val="bg-BG"/>
+        </w:rPr>
+        <w:t>.</w:t>
       </w:r>
     </w:p>
     <w:p>
       <w:pPr>
-        <w:pStyle w:val="3"/>
+        <w:pStyle w:val="Heading3"/>
         <w:rPr>
           <w:noProof/>
           <w:lang w:val="bg-BG"/>
@@ -2372,7 +2493,7 @@
     </w:p>
     <w:tbl>
       <w:tblPr>
-        <w:tblStyle w:val="af"/>
+        <w:tblStyle w:val="TableGrid"/>
         <w:tblW w:w="4934" w:type="dxa"/>
         <w:tblInd w:w="23" w:type="dxa"/>
         <w:tblCellMar>
@@ -2555,7 +2676,7 @@
     </w:p>
     <w:p>
       <w:pPr>
-        <w:pStyle w:val="2"/>
+        <w:pStyle w:val="Heading2"/>
         <w:rPr>
           <w:noProof/>
           <w:lang w:val="bg-BG"/>
@@ -2590,27 +2711,29 @@
           <w:bCs/>
           <w:noProof/>
         </w:rPr>
-        <w:t>масив от низове</w:t>
-      </w:r>
-      <w:r>
-        <w:rPr>
-          <w:noProof/>
-        </w:rPr>
-        <w:t xml:space="preserve"> (разделени с </w:t>
+        <w:t>масив от низов</w:t>
       </w:r>
       <w:r>
         <w:rPr>
           <w:b/>
           <w:bCs/>
           <w:noProof/>
-        </w:rPr>
-        <w:t>интервал</w:t>
-      </w:r>
-      <w:r>
-        <w:rPr>
-          <w:noProof/>
-        </w:rPr>
-        <w:t xml:space="preserve">), </w:t>
+          <w:lang w:val="bg-BG"/>
+        </w:rPr>
+        <w:t>е</w:t>
+      </w:r>
+      <w:r>
+        <w:rPr>
+          <w:noProof/>
+          <w:lang w:val="bg-BG"/>
+        </w:rPr>
+        <w:t xml:space="preserve">, </w:t>
+      </w:r>
+      <w:r>
+        <w:rPr>
+          <w:noProof/>
+        </w:rPr>
+        <w:t xml:space="preserve">разделени с </w:t>
       </w:r>
       <w:r>
         <w:rPr>
@@ -2618,13 +2741,13 @@
           <w:bCs/>
           <w:noProof/>
         </w:rPr>
-        <w:t>обърнете</w:t>
-      </w:r>
-      <w:r>
-        <w:rPr>
-          <w:noProof/>
-        </w:rPr>
-        <w:t xml:space="preserve"> го и </w:t>
+        <w:t>интервал</w:t>
+      </w:r>
+      <w:r>
+        <w:rPr>
+          <w:noProof/>
+        </w:rPr>
+        <w:t xml:space="preserve">, </w:t>
       </w:r>
       <w:r>
         <w:rPr>
@@ -2632,6 +2755,20 @@
           <w:bCs/>
           <w:noProof/>
         </w:rPr>
+        <w:t>обърнете</w:t>
+      </w:r>
+      <w:r>
+        <w:rPr>
+          <w:noProof/>
+        </w:rPr>
+        <w:t xml:space="preserve"> го и </w:t>
+      </w:r>
+      <w:r>
+        <w:rPr>
+          <w:b/>
+          <w:bCs/>
+          <w:noProof/>
+        </w:rPr>
         <w:t xml:space="preserve">принтирайте </w:t>
       </w:r>
       <w:r>
@@ -2643,7 +2780,7 @@
     </w:p>
     <w:p>
       <w:pPr>
-        <w:pStyle w:val="3"/>
+        <w:pStyle w:val="Heading3"/>
         <w:rPr>
           <w:noProof/>
           <w:lang w:val="bg-BG"/>
@@ -2665,7 +2802,7 @@
     </w:p>
     <w:tbl>
       <w:tblPr>
-        <w:tblStyle w:val="af"/>
+        <w:tblStyle w:val="TableGrid"/>
         <w:tblpPr w:leftFromText="141" w:rightFromText="141" w:vertAnchor="text" w:horzAnchor="margin" w:tblpY="38"/>
         <w:tblW w:w="3300" w:type="dxa"/>
         <w:tblCellMar>
@@ -2848,7 +2985,7 @@
     </w:p>
     <w:p>
       <w:pPr>
-        <w:pStyle w:val="2"/>
+        <w:pStyle w:val="Heading2"/>
         <w:rPr>
           <w:lang w:val="bg-BG"/>
         </w:rPr>
@@ -2861,23 +2998,140 @@
       </w:r>
     </w:p>
     <w:p>
-      <w:pPr>
-        <w:rPr>
-          <w:lang w:val="bg-BG"/>
-        </w:rPr>
-      </w:pPr>
       <w:bookmarkStart w:id="0" w:name="OLE_LINK1"/>
       <w:r>
         <w:rPr>
           <w:lang w:val="bg-BG"/>
         </w:rPr>
-        <w:t xml:space="preserve">Напишете програма, която чете от конзолата два масива от цели числа и проверява дали те са подмножества (т.е. всички елементи на единия масив се съдържат в другия). Ако </w:t>
-      </w:r>
-      <w:r>
-        <w:rPr>
-          <w:lang w:val="bg-BG"/>
-        </w:rPr>
-        <w:t>са</w:t>
+        <w:t xml:space="preserve">Напишете програма, която чете от конзолата </w:t>
+      </w:r>
+      <w:r>
+        <w:rPr>
+          <w:b/>
+          <w:bCs/>
+          <w:lang w:val="bg-BG"/>
+        </w:rPr>
+        <w:t>два масива</w:t>
+      </w:r>
+      <w:r>
+        <w:rPr>
+          <w:lang w:val="bg-BG"/>
+        </w:rPr>
+        <w:t xml:space="preserve"> от цели числа и проверява дали </w:t>
+      </w:r>
+      <w:r>
+        <w:rPr>
+          <w:lang w:val="bg-BG"/>
+        </w:rPr>
+        <w:t xml:space="preserve">вторият е </w:t>
+      </w:r>
+      <w:r>
+        <w:rPr>
+          <w:lang w:val="bg-BG"/>
+        </w:rPr>
+        <w:t xml:space="preserve"> </w:t>
+      </w:r>
+      <w:r>
+        <w:rPr>
+          <w:b/>
+          <w:bCs/>
+          <w:lang w:val="bg-BG"/>
+        </w:rPr>
+        <w:t>подмножеств</w:t>
+      </w:r>
+      <w:r>
+        <w:rPr>
+          <w:b/>
+          <w:bCs/>
+          <w:lang w:val="bg-BG"/>
+        </w:rPr>
+        <w:t xml:space="preserve">о </w:t>
+      </w:r>
+      <w:r>
+        <w:rPr>
+          <w:lang w:val="bg-BG"/>
+        </w:rPr>
+        <w:t xml:space="preserve">на </w:t>
+      </w:r>
+      <w:r>
+        <w:rPr>
+          <w:b/>
+          <w:bCs/>
+          <w:lang w:val="bg-BG"/>
+        </w:rPr>
+        <w:t>първия</w:t>
+      </w:r>
+      <w:r>
+        <w:rPr>
+          <w:lang w:val="bg-BG"/>
+        </w:rPr>
+        <w:t xml:space="preserve">, </w:t>
+      </w:r>
+      <w:r>
+        <w:rPr>
+          <w:lang w:val="bg-BG"/>
+        </w:rPr>
+        <w:t xml:space="preserve">т.е. </w:t>
+      </w:r>
+      <w:r>
+        <w:rPr>
+          <w:b/>
+          <w:bCs/>
+          <w:lang w:val="bg-BG"/>
+        </w:rPr>
+        <w:t>всички елементи</w:t>
+      </w:r>
+      <w:r>
+        <w:rPr>
+          <w:lang w:val="bg-BG"/>
+        </w:rPr>
+        <w:t xml:space="preserve"> на </w:t>
+      </w:r>
+      <w:r>
+        <w:rPr>
+          <w:b/>
+          <w:bCs/>
+          <w:lang w:val="bg-BG"/>
+        </w:rPr>
+        <w:t>втория</w:t>
+      </w:r>
+      <w:r>
+        <w:rPr>
+          <w:lang w:val="bg-BG"/>
+        </w:rPr>
+        <w:t xml:space="preserve"> масив се съдържат в </w:t>
+      </w:r>
+      <w:r>
+        <w:rPr>
+          <w:b/>
+          <w:bCs/>
+          <w:lang w:val="bg-BG"/>
+        </w:rPr>
+        <w:t>първия</w:t>
+      </w:r>
+      <w:r>
+        <w:rPr>
+          <w:lang w:val="bg-BG"/>
+        </w:rPr>
+        <w:t xml:space="preserve">. Ако </w:t>
+      </w:r>
+      <w:r>
+        <w:rPr>
+          <w:lang w:val="bg-BG"/>
+        </w:rPr>
+        <w:t>е</w:t>
+      </w:r>
+      <w:r>
+        <w:rPr>
+          <w:lang w:val="bg-BG"/>
+        </w:rPr>
+        <w:t xml:space="preserve"> подмножеств</w:t>
+      </w:r>
+      <w:r>
+        <w:rPr>
+          <w:lang w:val="bg-BG"/>
+        </w:rPr>
+        <w:t>о</w:t>
       </w:r>
       <w:r>
         <w:rPr>
@@ -2886,22 +3140,39 @@
         <w:t xml:space="preserve">, отпечатайте на конзолата </w:t>
       </w:r>
       <w:r>
-        <w:t>"Yes</w:t>
-      </w:r>
-      <w:r>
-        <w:rPr>
-          <w:lang w:val="bg-BG"/>
-        </w:rPr>
         <w:t>"</w:t>
       </w:r>
       <w:r>
         <w:rPr>
+          <w:b/>
+          <w:bCs/>
+        </w:rPr>
+        <w:t>Yes</w:t>
+      </w:r>
+      <w:r>
+        <w:rPr>
+          <w:lang w:val="bg-BG"/>
+        </w:rPr>
+        <w:t>"</w:t>
+      </w:r>
+      <w:r>
+        <w:rPr>
           <w:lang w:val="bg-BG"/>
         </w:rPr>
         <w:t xml:space="preserve">. Ако не, отпечатайте </w:t>
       </w:r>
       <w:r>
-        <w:t>"No"</w:t>
+        <w:t>"</w:t>
+      </w:r>
+      <w:r>
+        <w:rPr>
+          <w:b/>
+          <w:bCs/>
+        </w:rPr>
+        <w:t>No</w:t>
+      </w:r>
+      <w:r>
+        <w:t>"</w:t>
       </w:r>
       <w:r>
         <w:rPr>
@@ -2913,7 +3184,7 @@
     <w:bookmarkEnd w:id="0"/>
     <w:p>
       <w:pPr>
-        <w:pStyle w:val="3"/>
+        <w:pStyle w:val="Heading3"/>
         <w:rPr>
           <w:noProof/>
           <w:lang w:val="bg-BG"/>
@@ -2935,7 +3206,7 @@
     </w:p>
     <w:tbl>
       <w:tblPr>
-        <w:tblStyle w:val="af"/>
+        <w:tblStyle w:val="TableGrid"/>
         <w:tblpPr w:leftFromText="141" w:rightFromText="141" w:vertAnchor="text" w:horzAnchor="margin" w:tblpY="38"/>
         <w:tblW w:w="5665" w:type="dxa"/>
         <w:tblCellMar>
@@ -3134,7 +3405,7 @@
     </w:tbl>
     <w:p>
       <w:pPr>
-        <w:pStyle w:val="3"/>
+        <w:pStyle w:val="Heading3"/>
         <w:rPr>
           <w:noProof/>
           <w:lang w:val="bg-BG"/>
@@ -3171,7 +3442,7 @@
     </w:p>
     <w:p>
       <w:pPr>
-        <w:pStyle w:val="2"/>
+        <w:pStyle w:val="Heading2"/>
         <w:rPr>
           <w:lang w:val="bg-BG"/>
         </w:rPr>
@@ -3240,6 +3511,7 @@
       </w:r>
       <w:r>
         <w:rPr>
+          <w:rFonts w:ascii="Consolas" w:hAnsi="Consolas" w:cs="Consolas"/>
           <w:b/>
           <w:bCs/>
           <w:noProof/>
@@ -3256,6 +3528,7 @@
       </w:r>
       <w:r>
         <w:rPr>
+          <w:rFonts w:ascii="Consolas" w:hAnsi="Consolas" w:cs="Consolas"/>
           <w:b/>
           <w:bCs/>
           <w:noProof/>
@@ -3458,7 +3731,7 @@
     </w:p>
     <w:p>
       <w:pPr>
-        <w:pStyle w:val="3"/>
+        <w:pStyle w:val="Heading3"/>
       </w:pPr>
       <w:r>
         <w:rPr>
@@ -3476,7 +3749,7 @@
     </w:p>
     <w:tbl>
       <w:tblPr>
-        <w:tblStyle w:val="af"/>
+        <w:tblStyle w:val="TableGrid"/>
         <w:tblW w:w="2875" w:type="dxa"/>
         <w:tblInd w:w="23" w:type="dxa"/>
         <w:tblCellMar>
@@ -3962,7 +4235,7 @@
 <w:ftr xmlns:wpc="http://schemas.microsoft.com/office/word/2010/wordprocessingCanvas" xmlns:cx="http://schemas.microsoft.com/office/drawing/2014/chartex" xmlns:cx1="http://schemas.microsoft.com/office/drawing/2015/9/8/chartex" xmlns:cx2="http://schemas.microsoft.com/office/drawing/2015/10/21/chartex" xmlns:cx3="http://schemas.microsoft.com/office/drawing/2016/5/9/chartex" xmlns:cx4="http://schemas.microsoft.com/office/drawing/2016/5/10/chartex" xmlns:cx5="http://schemas.microsoft.com/office/drawing/2016/5/11/chartex" xmlns:cx6="http://schemas.microsoft.com/office/drawing/2016/5/12/chartex" xmlns:cx7="http://schemas.microsoft.com/office/drawing/2016/5/13/chartex" xmlns:cx8="http://schemas.microsoft.com/office/drawing/2016/5/14/chartex" xmlns:mc="http://schemas.openxmlformats.org/markup-compatibility/2006" xmlns:aink="http://schemas.microsoft.com/office/drawing/2016/ink" xmlns:am3d="http://schemas.microsoft.com/office/drawing/2017/model3d" xmlns:o="urn:schemas-microsoft-com:office:office" xmlns:oel="http://schemas.microsoft.com/office/2019/extlst" xmlns:r="http://schemas.openxmlformats.org/officeDocument/2006/relationships" xmlns:m="http://schemas.openxmlformats.org/officeDocument/2006/math" xmlns:v="urn:schemas-microsoft-com:vml" xmlns:wp14="http://schemas.microsoft.com/office/word/2010/wordprocessingDrawing" xmlns:wp="http://schemas.openxmlformats.org/drawingml/2006/wordprocessingDrawing" xmlns:w10="urn:schemas-microsoft-com:office:word" xmlns:w="http://schemas.openxmlformats.org/wordprocessingml/2006/main" xmlns:w14="http://schemas.microsoft.com/office/word/2010/wordml" xmlns:w15="http://schemas.microsoft.com/office/word/2012/wordml" xmlns:w16cex="http://schemas.microsoft.com/office/word/2018/wordml/cex" xmlns:w16cid="http://schemas.microsoft.com/office/word/2016/wordml/cid" xmlns:w16="http://schemas.microsoft.com/office/word/2018/wordml" xmlns:w16sdtdh="http://schemas.microsoft.com/office/word/2020/wordml/sdtdatahash" xmlns:w16se="http://schemas.microsoft.com/office/word/2015/wordml/symex" xmlns:wpg="http://schemas.microsoft.com/office/word/2010/wordprocessingGroup" xmlns:wpi="http://schemas.microsoft.com/office/word/2010/wordprocessingInk" xmlns:wne="http://schemas.microsoft.com/office/word/2006/wordml" xmlns:wps="http://schemas.microsoft.com/office/word/2010/wordprocessingShape" mc:Ignorable="w14 w15 w16se w16cid w16 w16cex w16sdtdh wp14">
   <w:p>
     <w:pPr>
-      <w:pStyle w:val="a5"/>
+      <w:pStyle w:val="Footer"/>
     </w:pPr>
     <w:r>
       <w:rPr>
@@ -4158,7 +4431,7 @@
                           <w:hyperlink r:id="rId1" w:history="1">
                             <w:r>
                               <w:rPr>
-                                <w:rStyle w:val="a9"/>
+                                <w:rStyle w:val="Hyperlink"/>
                                 <w:color w:val="0882DE"/>
                                 <w:sz w:val="17"/>
                                 <w:szCs w:val="17"/>
@@ -4996,7 +5269,7 @@
                                   </pic:cNvPicPr>
                                 </pic:nvPicPr>
                                 <pic:blipFill>
-                                  <a:blip r:embed="rId2">
+                                  <a:blip r:embed="rId21">
                                     <a:extLst>
                                       <a:ext uri="{28A0092B-C50C-407E-A947-70E740481C1C}">
                                         <a14:useLocalDpi xmlns:a14="http://schemas.microsoft.com/office/drawing/2010/main" val="0"/>
@@ -5045,7 +5318,7 @@
                           <wp:extent cx="180000" cy="180000"/>
                           <wp:effectExtent l="0" t="0" r="0" b="0"/>
                           <wp:docPr id="2" name="Picture 2">
-                            <a:hlinkClick xmlns:a="http://schemas.openxmlformats.org/drawingml/2006/main" r:id="rId3"/>
+                            <a:hlinkClick xmlns:a="http://schemas.openxmlformats.org/drawingml/2006/main" r:id="rId22"/>
                           </wp:docPr>
                           <wp:cNvGraphicFramePr>
                             <a:graphicFrameLocks xmlns:a="http://schemas.openxmlformats.org/drawingml/2006/main" noChangeAspect="1"/>
@@ -5055,14 +5328,14 @@
                               <pic:pic xmlns:pic="http://schemas.openxmlformats.org/drawingml/2006/picture">
                                 <pic:nvPicPr>
                                   <pic:cNvPr id="2" name="Picture 2">
-                                    <a:hlinkClick r:id="rId3"/>
+                                    <a:hlinkClick r:id="rId22"/>
                                   </pic:cNvPr>
                                   <pic:cNvPicPr>
                                     <a:picLocks noChangeAspect="1" noChangeArrowheads="1"/>
                                   </pic:cNvPicPr>
                                 </pic:nvPicPr>
                                 <pic:blipFill>
-                                  <a:blip r:embed="rId4">
+                                  <a:blip r:embed="rId23">
                                     <a:extLst>
                                       <a:ext uri="{28A0092B-C50C-407E-A947-70E740481C1C}">
                                         <a14:useLocalDpi xmlns:a14="http://schemas.microsoft.com/office/drawing/2010/main" val="0"/>
@@ -5111,7 +5384,7 @@
                           <wp:extent cx="180000" cy="180000"/>
                           <wp:effectExtent l="0" t="0" r="0" b="0"/>
                           <wp:docPr id="5" name="Picture 5" title="Software University @ Facebook">
-                            <a:hlinkClick xmlns:a="http://schemas.openxmlformats.org/drawingml/2006/main" r:id="rId5"/>
+                            <a:hlinkClick xmlns:a="http://schemas.openxmlformats.org/drawingml/2006/main" r:id="rId24"/>
                           </wp:docPr>
                           <wp:cNvGraphicFramePr>
                             <a:graphicFrameLocks xmlns:a="http://schemas.openxmlformats.org/drawingml/2006/main" noChangeAspect="1"/>
@@ -5121,12 +5394,12 @@
                               <pic:pic xmlns:pic="http://schemas.openxmlformats.org/drawingml/2006/picture">
                                 <pic:nvPicPr>
                                   <pic:cNvPr id="5" name="Picture 5" title="Software University @ Facebook">
-                                    <a:hlinkClick r:id="rId5"/>
+                                    <a:hlinkClick r:id="rId24"/>
                                   </pic:cNvPr>
                                   <pic:cNvPicPr/>
                                 </pic:nvPicPr>
                                 <pic:blipFill>
-                                  <a:blip r:embed="rId6"/>
+                                  <a:blip r:embed="rId25"/>
                                   <a:stretch>
                                     <a:fillRect/>
                                   </a:stretch>
@@ -5164,7 +5437,7 @@
                           <wp:extent cx="180000" cy="180000"/>
                           <wp:effectExtent l="0" t="0" r="0" b="0"/>
                           <wp:docPr id="20" name="Picture 20">
-                            <a:hlinkClick xmlns:a="http://schemas.openxmlformats.org/drawingml/2006/main" r:id="rId7"/>
+                            <a:hlinkClick xmlns:a="http://schemas.openxmlformats.org/drawingml/2006/main" r:id="rId26"/>
                           </wp:docPr>
                           <wp:cNvGraphicFramePr>
                             <a:graphicFrameLocks xmlns:a="http://schemas.openxmlformats.org/drawingml/2006/main" noChangeAspect="1"/>
@@ -5174,20 +5447,20 @@
                               <pic:pic xmlns:pic="http://schemas.openxmlformats.org/drawingml/2006/picture">
                                 <pic:nvPicPr>
                                   <pic:cNvPr id="20" name="Picture 20">
-                                    <a:hlinkClick r:id="rId7"/>
+                                    <a:hlinkClick r:id="rId26"/>
                                   </pic:cNvPr>
                                   <pic:cNvPicPr>
                                     <a:picLocks noChangeAspect="1" noChangeArrowheads="1"/>
                                   </pic:cNvPicPr>
                                 </pic:nvPicPr>
                                 <pic:blipFill>
-                                  <a:blip r:embed="rId8">
+                                  <a:blip r:embed="rId27">
                                     <a:extLst>
                                       <a:ext uri="{28A0092B-C50C-407E-A947-70E740481C1C}">
                                         <a14:useLocalDpi xmlns:a14="http://schemas.microsoft.com/office/drawing/2010/main" val="0"/>
                                       </a:ext>
                                       <a:ext uri="{837473B0-CC2E-450A-ABE3-18F120FF3D39}">
-                                        <a1611:picAttrSrcUrl xmlns:a1611="http://schemas.microsoft.com/office/drawing/2016/11/main" r:id="rId9"/>
+                                        <a1611:picAttrSrcUrl xmlns:a1611="http://schemas.microsoft.com/office/drawing/2016/11/main" r:id="rId28"/>
                                       </a:ext>
                                     </a:extLst>
                                   </a:blip>
@@ -5233,7 +5506,7 @@
                           <wp:extent cx="180000" cy="180000"/>
                           <wp:effectExtent l="0" t="0" r="0" b="0"/>
                           <wp:docPr id="7" name="Picture 7" title="Software University @ Twitter">
-                            <a:hlinkClick xmlns:a="http://schemas.openxmlformats.org/drawingml/2006/main" r:id="rId10"/>
+                            <a:hlinkClick xmlns:a="http://schemas.openxmlformats.org/drawingml/2006/main" r:id="rId29"/>
                           </wp:docPr>
                           <wp:cNvGraphicFramePr>
                             <a:graphicFrameLocks xmlns:a="http://schemas.openxmlformats.org/drawingml/2006/main" noChangeAspect="1"/>
@@ -5243,12 +5516,12 @@
                               <pic:pic xmlns:pic="http://schemas.openxmlformats.org/drawingml/2006/picture">
                                 <pic:nvPicPr>
                                   <pic:cNvPr id="7" name="Picture 7" title="Software University @ Twitter">
-                                    <a:hlinkClick r:id="rId10"/>
+                                    <a:hlinkClick r:id="rId29"/>
                                   </pic:cNvPr>
                                   <pic:cNvPicPr/>
                                 </pic:nvPicPr>
                                 <pic:blipFill>
-                                  <a:blip r:embed="rId11"/>
+                                  <a:blip r:embed="rId30"/>
                                   <a:stretch>
                                     <a:fillRect/>
                                   </a:stretch>
@@ -5286,7 +5559,7 @@
                           <wp:extent cx="180000" cy="180000"/>
                           <wp:effectExtent l="0" t="0" r="0" b="0"/>
                           <wp:docPr id="17" name="Picture 17" title="Software University @ YouTube">
-                            <a:hlinkClick xmlns:a="http://schemas.openxmlformats.org/drawingml/2006/main" r:id="rId12"/>
+                            <a:hlinkClick xmlns:a="http://schemas.openxmlformats.org/drawingml/2006/main" r:id="rId31"/>
                           </wp:docPr>
                           <wp:cNvGraphicFramePr>
                             <a:graphicFrameLocks xmlns:a="http://schemas.openxmlformats.org/drawingml/2006/main" noChangeAspect="1"/>
@@ -5296,12 +5569,12 @@
                               <pic:pic xmlns:pic="http://schemas.openxmlformats.org/drawingml/2006/picture">
                                 <pic:nvPicPr>
                                   <pic:cNvPr id="17" name="Picture 17" title="Software University @ YouTube">
-                                    <a:hlinkClick r:id="rId12"/>
+                                    <a:hlinkClick r:id="rId31"/>
                                   </pic:cNvPr>
                                   <pic:cNvPicPr/>
                                 </pic:nvPicPr>
                                 <pic:blipFill>
-                                  <a:blip r:embed="rId13"/>
+                                  <a:blip r:embed="rId32"/>
                                   <a:stretch>
                                     <a:fillRect/>
                                   </a:stretch>
@@ -5339,7 +5612,7 @@
                           <wp:extent cx="180000" cy="180000"/>
                           <wp:effectExtent l="0" t="0" r="0" b="0"/>
                           <wp:docPr id="21" name="Picture 21">
-                            <a:hlinkClick xmlns:a="http://schemas.openxmlformats.org/drawingml/2006/main" r:id="rId14"/>
+                            <a:hlinkClick xmlns:a="http://schemas.openxmlformats.org/drawingml/2006/main" r:id="rId33"/>
                           </wp:docPr>
                           <wp:cNvGraphicFramePr>
                             <a:graphicFrameLocks xmlns:a="http://schemas.openxmlformats.org/drawingml/2006/main" noChangeAspect="1"/>
@@ -5349,14 +5622,14 @@
                               <pic:pic xmlns:pic="http://schemas.openxmlformats.org/drawingml/2006/picture">
                                 <pic:nvPicPr>
                                   <pic:cNvPr id="21" name="Picture 21">
-                                    <a:hlinkClick r:id="rId14"/>
+                                    <a:hlinkClick r:id="rId33"/>
                                   </pic:cNvPr>
                                   <pic:cNvPicPr>
                                     <a:picLocks noChangeAspect="1" noChangeArrowheads="1"/>
                                   </pic:cNvPicPr>
                                 </pic:nvPicPr>
                                 <pic:blipFill rotWithShape="1">
-                                  <a:blip r:embed="rId15">
+                                  <a:blip r:embed="rId34">
                                     <a:extLst>
                                       <a:ext uri="{28A0092B-C50C-407E-A947-70E740481C1C}">
                                         <a14:useLocalDpi xmlns:a14="http://schemas.microsoft.com/office/drawing/2010/main" val="0"/>
@@ -5408,7 +5681,7 @@
                           <wp:extent cx="180000" cy="180000"/>
                           <wp:effectExtent l="0" t="0" r="0" b="0"/>
                           <wp:docPr id="22" name="Picture 22">
-                            <a:hlinkClick xmlns:a="http://schemas.openxmlformats.org/drawingml/2006/main" r:id="rId16"/>
+                            <a:hlinkClick xmlns:a="http://schemas.openxmlformats.org/drawingml/2006/main" r:id="rId35"/>
                           </wp:docPr>
                           <wp:cNvGraphicFramePr>
                             <a:graphicFrameLocks xmlns:a="http://schemas.openxmlformats.org/drawingml/2006/main" noChangeAspect="1"/>
@@ -5418,14 +5691,14 @@
                               <pic:pic xmlns:pic="http://schemas.openxmlformats.org/drawingml/2006/picture">
                                 <pic:nvPicPr>
                                   <pic:cNvPr id="22" name="Picture 22">
-                                    <a:hlinkClick r:id="rId16"/>
+                                    <a:hlinkClick r:id="rId35"/>
                                   </pic:cNvPr>
                                   <pic:cNvPicPr>
                                     <a:picLocks noChangeAspect="1" noChangeArrowheads="1"/>
                                   </pic:cNvPicPr>
                                 </pic:nvPicPr>
                                 <pic:blipFill>
-                                  <a:blip r:embed="rId17">
+                                  <a:blip r:embed="rId36">
                                     <a:extLst>
                                       <a:ext uri="{28A0092B-C50C-407E-A947-70E740481C1C}">
                                         <a14:useLocalDpi xmlns:a14="http://schemas.microsoft.com/office/drawing/2010/main" val="0"/>
@@ -5474,7 +5747,7 @@
                           <wp:extent cx="180000" cy="180000"/>
                           <wp:effectExtent l="0" t="0" r="0" b="0"/>
                           <wp:docPr id="23" name="Picture 23" title="Software University: Email Us">
-                            <a:hlinkClick xmlns:a="http://schemas.openxmlformats.org/drawingml/2006/main" r:id="rId18"/>
+                            <a:hlinkClick xmlns:a="http://schemas.openxmlformats.org/drawingml/2006/main" r:id="rId37"/>
                           </wp:docPr>
                           <wp:cNvGraphicFramePr>
                             <a:graphicFrameLocks xmlns:a="http://schemas.openxmlformats.org/drawingml/2006/main" noChangeAspect="1"/>
@@ -5484,12 +5757,12 @@
                               <pic:pic xmlns:pic="http://schemas.openxmlformats.org/drawingml/2006/picture">
                                 <pic:nvPicPr>
                                   <pic:cNvPr id="23" name="Picture 23" title="Software University: Email Us">
-                                    <a:hlinkClick r:id="rId18"/>
+                                    <a:hlinkClick r:id="rId37"/>
                                   </pic:cNvPr>
                                   <pic:cNvPicPr/>
                                 </pic:nvPicPr>
                                 <pic:blipFill>
-                                  <a:blip r:embed="rId19"/>
+                                  <a:blip r:embed="rId38"/>
                                   <a:stretch>
                                     <a:fillRect/>
                                   </a:stretch>
@@ -5551,7 +5824,7 @@
                   </pic:cNvPicPr>
                 </pic:nvPicPr>
                 <pic:blipFill>
-                  <a:blip r:embed="rId21">
+                  <a:blip r:embed="rId39">
                     <a:extLst>
                       <a:ext uri="{28A0092B-C50C-407E-A947-70E740481C1C}">
                         <a14:useLocalDpi xmlns:a14="http://schemas.microsoft.com/office/drawing/2010/main" val="0"/>
@@ -5655,7 +5928,7 @@
             </wp:anchor>
           </w:drawing>
         </mc:Choice>
-        <mc:Fallback xmlns:a="http://schemas.openxmlformats.org/drawingml/2006/main" xmlns:pic="http://schemas.openxmlformats.org/drawingml/2006/picture" xmlns:a14="http://schemas.microsoft.com/office/drawing/2010/main" xmlns:a1611="http://schemas.microsoft.com/office/drawing/2016/11/main" xmlns:w16du="http://schemas.microsoft.com/office/word/2023/wordml/word16du">
+        <mc:Fallback xmlns:w16du="http://schemas.microsoft.com/office/word/2023/wordml/word16du" xmlns:a1611="http://schemas.microsoft.com/office/drawing/2016/11/main" xmlns:a14="http://schemas.microsoft.com/office/drawing/2010/main" xmlns:pic="http://schemas.openxmlformats.org/drawingml/2006/picture" xmlns:a="http://schemas.openxmlformats.org/drawingml/2006/main">
           <w:pict>
             <v:line id="Straight Connector 19" style="position:absolute;flip:y;z-index:251622400;visibility:visible;mso-wrap-style:square;mso-width-percent:0;mso-height-percent:0;mso-wrap-distance-left:9pt;mso-wrap-distance-top:0;mso-wrap-distance-right:9pt;mso-wrap-distance-bottom:0;mso-position-horizontal:absolute;mso-position-horizontal-relative:text;mso-position-vertical:absolute;mso-position-vertical-relative:text;mso-width-percent:0;mso-height-percent:0;mso-width-relative:page;mso-height-relative:page" o:spid="_x0000_s1026" strokecolor="#974706 [1609]" strokeweight="1pt" from="-.1pt,5.2pt" to="520.7pt,5.2pt" w14:anchorId="60BE7D18" o:gfxdata="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">
               <v:stroke endcap="round"/>
@@ -5975,7 +6248,7 @@
 <w:hdr xmlns:wpc="http://schemas.microsoft.com/office/word/2010/wordprocessingCanvas" xmlns:cx="http://schemas.microsoft.com/office/drawing/2014/chartex" xmlns:cx1="http://schemas.microsoft.com/office/drawing/2015/9/8/chartex" xmlns:cx2="http://schemas.microsoft.com/office/drawing/2015/10/21/chartex" xmlns:cx3="http://schemas.microsoft.com/office/drawing/2016/5/9/chartex" xmlns:cx4="http://schemas.microsoft.com/office/drawing/2016/5/10/chartex" xmlns:cx5="http://schemas.microsoft.com/office/drawing/2016/5/11/chartex" xmlns:cx6="http://schemas.microsoft.com/office/drawing/2016/5/12/chartex" xmlns:cx7="http://schemas.microsoft.com/office/drawing/2016/5/13/chartex" xmlns:cx8="http://schemas.microsoft.com/office/drawing/2016/5/14/chartex" xmlns:mc="http://schemas.openxmlformats.org/markup-compatibility/2006" xmlns:aink="http://schemas.microsoft.com/office/drawing/2016/ink" xmlns:am3d="http://schemas.microsoft.com/office/drawing/2017/model3d" xmlns:o="urn:schemas-microsoft-com:office:office" xmlns:oel="http://schemas.microsoft.com/office/2019/extlst" xmlns:r="http://schemas.openxmlformats.org/officeDocument/2006/relationships" xmlns:m="http://schemas.openxmlformats.org/officeDocument/2006/math" xmlns:v="urn:schemas-microsoft-com:vml" xmlns:wp14="http://schemas.microsoft.com/office/word/2010/wordprocessingDrawing" xmlns:wp="http://schemas.openxmlformats.org/drawingml/2006/wordprocessingDrawing" xmlns:w10="urn:schemas-microsoft-com:office:word" xmlns:w="http://schemas.openxmlformats.org/wordprocessingml/2006/main" xmlns:w14="http://schemas.microsoft.com/office/word/2010/wordml" xmlns:w15="http://schemas.microsoft.com/office/word/2012/wordml" xmlns:w16cex="http://schemas.microsoft.com/office/word/2018/wordml/cex" xmlns:w16cid="http://schemas.microsoft.com/office/word/2016/wordml/cid" xmlns:w16="http://schemas.microsoft.com/office/word/2018/wordml" xmlns:w16sdtdh="http://schemas.microsoft.com/office/word/2020/wordml/sdtdatahash" xmlns:w16se="http://schemas.microsoft.com/office/word/2015/wordml/symex" xmlns:wpg="http://schemas.microsoft.com/office/word/2010/wordprocessingGroup" xmlns:wpi="http://schemas.microsoft.com/office/word/2010/wordprocessingInk" xmlns:wne="http://schemas.microsoft.com/office/word/2006/wordml" xmlns:wps="http://schemas.microsoft.com/office/word/2010/wordprocessingShape" mc:Ignorable="w14 w15 w16se w16cid w16 w16cex w16sdtdh wp14">
   <w:p>
     <w:pPr>
-      <w:pStyle w:val="a3"/>
+      <w:pStyle w:val="Header"/>
       <w:ind w:hanging="1134"/>
     </w:pPr>
   </w:p>
@@ -6422,7 +6695,7 @@
     <w:lvl w:ilvl="0" w:tplc="A0267C02">
       <w:start w:val="1"/>
       <w:numFmt w:val="decimal"/>
-      <w:pStyle w:val="2"/>
+      <w:pStyle w:val="Heading2"/>
       <w:lvlText w:val="%1."/>
       <w:lvlJc w:val="left"/>
       <w:pPr>
@@ -10830,7 +11103,7 @@
     <w:lsdException w:name="Unresolved Mention" w:semiHidden="1" w:unhideWhenUsed="1"/>
     <w:lsdException w:name="Smart Link" w:semiHidden="1" w:unhideWhenUsed="1"/>
   </w:latentStyles>
-  <w:style w:type="paragraph" w:default="1" w:styleId="a">
+  <w:style w:type="paragraph" w:default="1" w:styleId="Normal">
     <w:name w:val="Normal"/>
     <w:qFormat/>
     <w:rsid w:val="00982829"/>
@@ -10838,11 +11111,11 @@
       <w:spacing w:before="80" w:after="120"/>
     </w:pPr>
   </w:style>
-  <w:style w:type="paragraph" w:styleId="1">
+  <w:style w:type="paragraph" w:styleId="Heading1">
     <w:name w:val="heading 1"/>
-    <w:basedOn w:val="a"/>
-    <w:next w:val="a"/>
-    <w:link w:val="10"/>
+    <w:basedOn w:val="Normal"/>
+    <w:next w:val="Normal"/>
+    <w:link w:val="Heading1Char"/>
     <w:uiPriority w:val="9"/>
     <w:qFormat/>
     <w:rsid w:val="009254B7"/>
@@ -10860,11 +11133,11 @@
       <w:szCs w:val="32"/>
     </w:rPr>
   </w:style>
-  <w:style w:type="paragraph" w:styleId="2">
+  <w:style w:type="paragraph" w:styleId="Heading2">
     <w:name w:val="heading 2"/>
-    <w:basedOn w:val="a"/>
-    <w:next w:val="a"/>
-    <w:link w:val="20"/>
+    <w:basedOn w:val="Normal"/>
+    <w:next w:val="Normal"/>
+    <w:link w:val="Heading2Char"/>
     <w:uiPriority w:val="9"/>
     <w:qFormat/>
     <w:rsid w:val="002F100C"/>
@@ -10887,11 +11160,11 @@
       <w:szCs w:val="36"/>
     </w:rPr>
   </w:style>
-  <w:style w:type="paragraph" w:styleId="3">
+  <w:style w:type="paragraph" w:styleId="Heading3">
     <w:name w:val="heading 3"/>
-    <w:basedOn w:val="a"/>
-    <w:next w:val="a"/>
-    <w:link w:val="30"/>
+    <w:basedOn w:val="Normal"/>
+    <w:next w:val="Normal"/>
+    <w:link w:val="Heading3Char"/>
     <w:uiPriority w:val="9"/>
     <w:unhideWhenUsed/>
     <w:qFormat/>
@@ -10910,11 +11183,11 @@
       <w:szCs w:val="32"/>
     </w:rPr>
   </w:style>
-  <w:style w:type="paragraph" w:styleId="4">
+  <w:style w:type="paragraph" w:styleId="Heading4">
     <w:name w:val="heading 4"/>
-    <w:basedOn w:val="a"/>
-    <w:next w:val="a"/>
-    <w:link w:val="40"/>
+    <w:basedOn w:val="Normal"/>
+    <w:next w:val="Normal"/>
+    <w:link w:val="Heading4Char"/>
     <w:uiPriority w:val="9"/>
     <w:unhideWhenUsed/>
     <w:qFormat/>
@@ -10933,11 +11206,11 @@
       <w:sz w:val="28"/>
     </w:rPr>
   </w:style>
-  <w:style w:type="paragraph" w:styleId="5">
+  <w:style w:type="paragraph" w:styleId="Heading5">
     <w:name w:val="heading 5"/>
-    <w:basedOn w:val="a"/>
-    <w:next w:val="a"/>
-    <w:link w:val="50"/>
+    <w:basedOn w:val="Normal"/>
+    <w:next w:val="Normal"/>
+    <w:link w:val="Heading5Char"/>
     <w:uiPriority w:val="9"/>
     <w:semiHidden/>
     <w:unhideWhenUsed/>
@@ -10955,13 +11228,13 @@
       <w:color w:val="B2500E"/>
     </w:rPr>
   </w:style>
-  <w:style w:type="character" w:default="1" w:styleId="a0">
+  <w:style w:type="character" w:default="1" w:styleId="DefaultParagraphFont">
     <w:name w:val="Default Paragraph Font"/>
     <w:uiPriority w:val="1"/>
     <w:semiHidden/>
     <w:unhideWhenUsed/>
   </w:style>
-  <w:style w:type="table" w:default="1" w:styleId="a1">
+  <w:style w:type="table" w:default="1" w:styleId="TableNormal">
     <w:name w:val="Normal Table"/>
     <w:uiPriority w:val="99"/>
     <w:semiHidden/>
@@ -10976,16 +11249,16 @@
       </w:tblCellMar>
     </w:tblPr>
   </w:style>
-  <w:style w:type="numbering" w:default="1" w:styleId="a2">
+  <w:style w:type="numbering" w:default="1" w:styleId="NoList">
     <w:name w:val="No List"/>
     <w:uiPriority w:val="99"/>
     <w:semiHidden/>
     <w:unhideWhenUsed/>
   </w:style>
-  <w:style w:type="paragraph" w:styleId="a3">
+  <w:style w:type="paragraph" w:styleId="Header">
     <w:name w:val="header"/>
-    <w:basedOn w:val="a"/>
-    <w:link w:val="a4"/>
+    <w:basedOn w:val="Normal"/>
+    <w:link w:val="HeaderChar"/>
     <w:uiPriority w:val="99"/>
     <w:unhideWhenUsed/>
     <w:rsid w:val="008068A2"/>
@@ -10997,17 +11270,17 @@
       <w:spacing w:after="0" w:line="240" w:lineRule="auto"/>
     </w:pPr>
   </w:style>
-  <w:style w:type="character" w:customStyle="1" w:styleId="a4">
-    <w:name w:val="Горен колонтитул Знак"/>
-    <w:basedOn w:val="a0"/>
-    <w:link w:val="a3"/>
+  <w:style w:type="character" w:customStyle="1" w:styleId="HeaderChar">
+    <w:name w:val="Header Char"/>
+    <w:basedOn w:val="DefaultParagraphFont"/>
+    <w:link w:val="Header"/>
     <w:uiPriority w:val="99"/>
     <w:rsid w:val="008068A2"/>
   </w:style>
-  <w:style w:type="paragraph" w:styleId="a5">
+  <w:style w:type="paragraph" w:styleId="Footer">
     <w:name w:val="footer"/>
-    <w:basedOn w:val="a"/>
-    <w:link w:val="a6"/>
+    <w:basedOn w:val="Normal"/>
+    <w:link w:val="FooterChar"/>
     <w:uiPriority w:val="99"/>
     <w:unhideWhenUsed/>
     <w:rsid w:val="008068A2"/>
@@ -11019,17 +11292,17 @@
       <w:spacing w:after="0" w:line="240" w:lineRule="auto"/>
     </w:pPr>
   </w:style>
-  <w:style w:type="character" w:customStyle="1" w:styleId="a6">
-    <w:name w:val="Долен колонтитул Знак"/>
-    <w:basedOn w:val="a0"/>
-    <w:link w:val="a5"/>
+  <w:style w:type="character" w:customStyle="1" w:styleId="FooterChar">
+    <w:name w:val="Footer Char"/>
+    <w:basedOn w:val="DefaultParagraphFont"/>
+    <w:link w:val="Footer"/>
     <w:uiPriority w:val="99"/>
     <w:rsid w:val="008068A2"/>
   </w:style>
-  <w:style w:type="paragraph" w:styleId="a7">
+  <w:style w:type="paragraph" w:styleId="BalloonText">
     <w:name w:val="Balloon Text"/>
-    <w:basedOn w:val="a"/>
-    <w:link w:val="a8"/>
+    <w:basedOn w:val="Normal"/>
+    <w:link w:val="BalloonTextChar"/>
     <w:uiPriority w:val="99"/>
     <w:semiHidden/>
     <w:unhideWhenUsed/>
@@ -11043,10 +11316,10 @@
       <w:szCs w:val="16"/>
     </w:rPr>
   </w:style>
-  <w:style w:type="character" w:customStyle="1" w:styleId="a8">
-    <w:name w:val="Изнесен текст Знак"/>
-    <w:basedOn w:val="a0"/>
-    <w:link w:val="a7"/>
+  <w:style w:type="character" w:customStyle="1" w:styleId="BalloonTextChar">
+    <w:name w:val="Balloon Text Char"/>
+    <w:basedOn w:val="DefaultParagraphFont"/>
+    <w:link w:val="BalloonText"/>
     <w:uiPriority w:val="99"/>
     <w:semiHidden/>
     <w:rsid w:val="00564D7B"/>
@@ -11056,9 +11329,9 @@
       <w:szCs w:val="16"/>
     </w:rPr>
   </w:style>
-  <w:style w:type="character" w:styleId="a9">
+  <w:style w:type="character" w:styleId="Hyperlink">
     <w:name w:val="Hyperlink"/>
-    <w:basedOn w:val="a0"/>
+    <w:basedOn w:val="DefaultParagraphFont"/>
     <w:uiPriority w:val="99"/>
     <w:unhideWhenUsed/>
     <w:rsid w:val="0079324A"/>
@@ -11067,10 +11340,10 @@
       <w:u w:val="single"/>
     </w:rPr>
   </w:style>
-  <w:style w:type="character" w:customStyle="1" w:styleId="10">
-    <w:name w:val="Заглавие 1 Знак"/>
-    <w:basedOn w:val="a0"/>
-    <w:link w:val="1"/>
+  <w:style w:type="character" w:customStyle="1" w:styleId="Heading1Char">
+    <w:name w:val="Heading 1 Char"/>
+    <w:basedOn w:val="DefaultParagraphFont"/>
+    <w:link w:val="Heading1"/>
     <w:uiPriority w:val="9"/>
     <w:rsid w:val="009254B7"/>
     <w:rPr>
@@ -11081,10 +11354,10 @@
       <w:szCs w:val="32"/>
     </w:rPr>
   </w:style>
-  <w:style w:type="character" w:customStyle="1" w:styleId="20">
-    <w:name w:val="Заглавие 2 Знак"/>
-    <w:basedOn w:val="a0"/>
-    <w:link w:val="2"/>
+  <w:style w:type="character" w:customStyle="1" w:styleId="Heading2Char">
+    <w:name w:val="Heading 2 Char"/>
+    <w:basedOn w:val="DefaultParagraphFont"/>
+    <w:link w:val="Heading2"/>
     <w:uiPriority w:val="9"/>
     <w:rsid w:val="002F100C"/>
     <w:rPr>
@@ -11096,9 +11369,9 @@
       <w:szCs w:val="36"/>
     </w:rPr>
   </w:style>
-  <w:style w:type="paragraph" w:styleId="aa">
+  <w:style w:type="paragraph" w:styleId="NormalWeb">
     <w:name w:val="Normal (Web)"/>
-    <w:basedOn w:val="a"/>
+    <w:basedOn w:val="Normal"/>
     <w:uiPriority w:val="99"/>
     <w:semiHidden/>
     <w:unhideWhenUsed/>
@@ -11112,9 +11385,9 @@
       <w:szCs w:val="24"/>
     </w:rPr>
   </w:style>
-  <w:style w:type="character" w:styleId="ab">
+  <w:style w:type="character" w:styleId="Strong">
     <w:name w:val="Strong"/>
-    <w:basedOn w:val="a0"/>
+    <w:basedOn w:val="DefaultParagraphFont"/>
     <w:uiPriority w:val="22"/>
     <w:qFormat/>
     <w:rsid w:val="00524789"/>
@@ -11123,10 +11396,10 @@
       <w:bCs/>
     </w:rPr>
   </w:style>
-  <w:style w:type="character" w:customStyle="1" w:styleId="30">
-    <w:name w:val="Заглавие 3 Знак"/>
-    <w:basedOn w:val="a0"/>
-    <w:link w:val="3"/>
+  <w:style w:type="character" w:customStyle="1" w:styleId="Heading3Char">
+    <w:name w:val="Heading 3 Char"/>
+    <w:basedOn w:val="DefaultParagraphFont"/>
+    <w:link w:val="Heading3"/>
     <w:uiPriority w:val="9"/>
     <w:rsid w:val="006A5DBE"/>
     <w:rPr>
@@ -11137,10 +11410,10 @@
       <w:szCs w:val="32"/>
     </w:rPr>
   </w:style>
-  <w:style w:type="character" w:customStyle="1" w:styleId="40">
-    <w:name w:val="Заглавие 4 Знак"/>
-    <w:basedOn w:val="a0"/>
-    <w:link w:val="4"/>
+  <w:style w:type="character" w:customStyle="1" w:styleId="Heading4Char">
+    <w:name w:val="Heading 4 Char"/>
+    <w:basedOn w:val="DefaultParagraphFont"/>
+    <w:link w:val="Heading4"/>
     <w:uiPriority w:val="9"/>
     <w:rsid w:val="008C5930"/>
     <w:rPr>
@@ -11151,10 +11424,10 @@
       <w:sz w:val="28"/>
     </w:rPr>
   </w:style>
-  <w:style w:type="paragraph" w:styleId="ac">
+  <w:style w:type="paragraph" w:styleId="ListParagraph">
     <w:name w:val="List Paragraph"/>
-    <w:basedOn w:val="a"/>
-    <w:link w:val="ad"/>
+    <w:basedOn w:val="Normal"/>
+    <w:link w:val="ListParagraphChar"/>
     <w:uiPriority w:val="34"/>
     <w:qFormat/>
     <w:rsid w:val="008617B5"/>
@@ -11163,9 +11436,9 @@
       <w:contextualSpacing/>
     </w:pPr>
   </w:style>
-  <w:style w:type="character" w:styleId="ae">
+  <w:style w:type="character" w:styleId="FollowedHyperlink">
     <w:name w:val="FollowedHyperlink"/>
-    <w:basedOn w:val="a0"/>
+    <w:basedOn w:val="DefaultParagraphFont"/>
     <w:uiPriority w:val="99"/>
     <w:semiHidden/>
     <w:unhideWhenUsed/>
@@ -11175,10 +11448,10 @@
       <w:u w:val="single"/>
     </w:rPr>
   </w:style>
-  <w:style w:type="character" w:customStyle="1" w:styleId="50">
-    <w:name w:val="Заглавие 5 Знак"/>
-    <w:basedOn w:val="a0"/>
-    <w:link w:val="5"/>
+  <w:style w:type="character" w:customStyle="1" w:styleId="Heading5Char">
+    <w:name w:val="Heading 5 Char"/>
+    <w:basedOn w:val="DefaultParagraphFont"/>
+    <w:link w:val="Heading5"/>
     <w:uiPriority w:val="9"/>
     <w:semiHidden/>
     <w:rsid w:val="008C5930"/>
@@ -11190,7 +11463,7 @@
   </w:style>
   <w:style w:type="paragraph" w:customStyle="1" w:styleId="Code">
     <w:name w:val="Code"/>
-    <w:basedOn w:val="a"/>
+    <w:basedOn w:val="Normal"/>
     <w:link w:val="CodeChar"/>
     <w:qFormat/>
     <w:rsid w:val="008063E1"/>
@@ -11202,7 +11475,7 @@
   </w:style>
   <w:style w:type="character" w:customStyle="1" w:styleId="CodeChar">
     <w:name w:val="Code Char"/>
-    <w:basedOn w:val="a0"/>
+    <w:basedOn w:val="DefaultParagraphFont"/>
     <w:link w:val="Code"/>
     <w:rsid w:val="008063E1"/>
     <w:rPr>
@@ -11211,9 +11484,9 @@
       <w:noProof/>
     </w:rPr>
   </w:style>
-  <w:style w:type="table" w:styleId="af">
+  <w:style w:type="table" w:styleId="TableGrid">
     <w:name w:val="Table Grid"/>
-    <w:basedOn w:val="a1"/>
+    <w:basedOn w:val="TableNormal"/>
     <w:uiPriority w:val="59"/>
     <w:rsid w:val="00763912"/>
     <w:pPr>
@@ -11232,12 +11505,12 @@
   </w:style>
   <w:style w:type="character" w:customStyle="1" w:styleId="tgc">
     <w:name w:val="_tgc"/>
-    <w:basedOn w:val="a0"/>
+    <w:basedOn w:val="DefaultParagraphFont"/>
     <w:rsid w:val="00D8395C"/>
   </w:style>
   <w:style w:type="paragraph" w:customStyle="1" w:styleId="Index">
     <w:name w:val="Index"/>
-    <w:basedOn w:val="a"/>
+    <w:basedOn w:val="Normal"/>
     <w:qFormat/>
     <w:rsid w:val="005054C7"/>
     <w:pPr>
@@ -11248,17 +11521,17 @@
       <w:rFonts w:cs="FreeSans"/>
     </w:rPr>
   </w:style>
-  <w:style w:type="character" w:customStyle="1" w:styleId="ad">
-    <w:name w:val="Списък на абзаци Знак"/>
-    <w:basedOn w:val="a0"/>
-    <w:link w:val="ac"/>
+  <w:style w:type="character" w:customStyle="1" w:styleId="ListParagraphChar">
+    <w:name w:val="List Paragraph Char"/>
+    <w:basedOn w:val="DefaultParagraphFont"/>
+    <w:link w:val="ListParagraph"/>
     <w:uiPriority w:val="34"/>
     <w:qFormat/>
     <w:rsid w:val="005054C7"/>
   </w:style>
   <w:style w:type="character" w:customStyle="1" w:styleId="InternetLink">
     <w:name w:val="Internet Link"/>
-    <w:basedOn w:val="a0"/>
+    <w:basedOn w:val="DefaultParagraphFont"/>
     <w:uiPriority w:val="99"/>
     <w:unhideWhenUsed/>
     <w:rsid w:val="005054C7"/>
@@ -11267,9 +11540,9 @@
       <w:u w:val="single"/>
     </w:rPr>
   </w:style>
-  <w:style w:type="character" w:styleId="af0">
+  <w:style w:type="character" w:styleId="UnresolvedMention">
     <w:name w:val="Unresolved Mention"/>
-    <w:basedOn w:val="a0"/>
+    <w:basedOn w:val="DefaultParagraphFont"/>
     <w:uiPriority w:val="99"/>
     <w:semiHidden/>
     <w:unhideWhenUsed/>
@@ -11281,8 +11554,8 @@
   </w:style>
   <w:style w:type="table" w:customStyle="1" w:styleId="TableGrid1">
     <w:name w:val="Table Grid1"/>
-    <w:basedOn w:val="a1"/>
-    <w:next w:val="af"/>
+    <w:basedOn w:val="TableNormal"/>
+    <w:next w:val="TableGrid"/>
     <w:uiPriority w:val="59"/>
     <w:rsid w:val="001C2640"/>
     <w:pPr>

</xml_diff>

<commit_message>
Added new exercises and fixed old ones
</commit_message>
<xml_diff>
--- a/Courses/Software-Sciences/Module-2-DS-and-Algo/01.1-Arrays-Basics/01.1-Arrays-Basic-Exercises.docx
+++ b/Courses/Software-Sciences/Module-2-DS-and-Algo/01.1-Arrays-Basics/01.1-Arrays-Basic-Exercises.docx
@@ -5,7 +5,7 @@
     <w:p>
       <w:pPr>
         <w:pStyle w:val="Heading1"/>
-        <w:spacing w:before="80" w:after="120" w:line="240" w:lineRule="auto"/>
+        <w:spacing w:before="80" w:after="120"/>
         <w:jc w:val="center"/>
         <w:rPr>
           <w:lang w:val="bg-BG"/>
@@ -20,7 +20,7 @@
     </w:p>
     <w:p>
       <w:pPr>
-        <w:spacing w:line="240" w:lineRule="auto"/>
+        <w:spacing w:line="276" w:lineRule="auto"/>
         <w:rPr>
           <w:color w:val="0000FF" w:themeColor="hyperlink"/>
           <w:u w:val="single"/>
@@ -54,7 +54,7 @@
         <w:tabs>
           <w:tab w:val="num" w:pos="720"/>
         </w:tabs>
-        <w:spacing w:line="240" w:lineRule="auto"/>
+        <w:spacing w:line="276" w:lineRule="auto"/>
       </w:pPr>
       <w:r>
         <w:t xml:space="preserve">Въведете </w:t>
@@ -127,7 +127,7 @@
           </w:tcPr>
           <w:p>
             <w:pPr>
-              <w:spacing w:before="40" w:after="40"/>
+              <w:spacing w:before="40" w:after="40" w:line="276" w:lineRule="auto"/>
               <w:jc w:val="center"/>
               <w:rPr>
                 <w:rFonts w:ascii="Calibri" w:eastAsia="Calibri" w:hAnsi="Calibri" w:cs="Calibri"/>
@@ -152,7 +152,7 @@
           </w:tcPr>
           <w:p>
             <w:pPr>
-              <w:spacing w:before="40" w:after="40"/>
+              <w:spacing w:before="40" w:after="40" w:line="276" w:lineRule="auto"/>
               <w:jc w:val="center"/>
               <w:rPr>
                 <w:rFonts w:ascii="Calibri" w:eastAsia="Calibri" w:hAnsi="Calibri" w:cs="Calibri"/>
@@ -178,7 +178,7 @@
           </w:tcPr>
           <w:p>
             <w:pPr>
-              <w:spacing w:before="40" w:after="40"/>
+              <w:spacing w:before="40" w:after="40" w:line="276" w:lineRule="auto"/>
               <w:rPr>
                 <w:rFonts w:ascii="Consolas" w:hAnsi="Consolas"/>
               </w:rPr>
@@ -198,7 +198,7 @@
           </w:tcPr>
           <w:p>
             <w:pPr>
-              <w:spacing w:before="40" w:after="40"/>
+              <w:spacing w:before="40" w:after="40" w:line="276" w:lineRule="auto"/>
               <w:rPr>
                 <w:rFonts w:ascii="Consolas" w:hAnsi="Consolas"/>
               </w:rPr>
@@ -220,7 +220,7 @@
           </w:tcPr>
           <w:p>
             <w:pPr>
-              <w:spacing w:before="40" w:after="40"/>
+              <w:spacing w:before="40" w:after="40" w:line="276" w:lineRule="auto"/>
               <w:rPr>
                 <w:rFonts w:ascii="Consolas" w:hAnsi="Consolas"/>
               </w:rPr>
@@ -240,7 +240,7 @@
           </w:tcPr>
           <w:p>
             <w:pPr>
-              <w:spacing w:before="40" w:after="40"/>
+              <w:spacing w:before="40" w:after="40" w:line="276" w:lineRule="auto"/>
               <w:rPr>
                 <w:rFonts w:ascii="Consolas" w:hAnsi="Consolas"/>
                 <w:lang w:val="en-US"/>
@@ -265,7 +265,7 @@
           </w:tcPr>
           <w:p>
             <w:pPr>
-              <w:spacing w:before="40" w:after="40"/>
+              <w:spacing w:before="40" w:after="40" w:line="276" w:lineRule="auto"/>
               <w:rPr>
                 <w:rFonts w:ascii="Consolas" w:hAnsi="Consolas"/>
                 <w:bCs/>
@@ -287,7 +287,7 @@
           </w:tcPr>
           <w:p>
             <w:pPr>
-              <w:spacing w:before="40" w:after="40"/>
+              <w:spacing w:before="40" w:after="40" w:line="276" w:lineRule="auto"/>
               <w:rPr>
                 <w:rFonts w:ascii="Consolas" w:hAnsi="Consolas"/>
                 <w:bCs/>
@@ -325,7 +325,6 @@
           <w:ilvl w:val="0"/>
           <w:numId w:val="2"/>
         </w:numPr>
-        <w:spacing w:line="240" w:lineRule="auto"/>
         <w:ind w:left="357"/>
         <w:contextualSpacing w:val="0"/>
         <w:rPr>
@@ -396,7 +395,6 @@
     <w:p>
       <w:pPr>
         <w:pStyle w:val="ListParagraph"/>
-        <w:spacing w:line="240" w:lineRule="auto"/>
         <w:ind w:left="357"/>
         <w:contextualSpacing w:val="0"/>
         <w:rPr>
@@ -459,7 +457,6 @@
           <w:ilvl w:val="0"/>
           <w:numId w:val="2"/>
         </w:numPr>
-        <w:spacing w:line="240" w:lineRule="auto"/>
         <w:ind w:left="357"/>
         <w:contextualSpacing w:val="0"/>
         <w:rPr>
@@ -523,7 +520,6 @@
     <w:p>
       <w:pPr>
         <w:pStyle w:val="ListParagraph"/>
-        <w:spacing w:line="240" w:lineRule="auto"/>
         <w:ind w:left="357"/>
         <w:contextualSpacing w:val="0"/>
         <w:rPr>
@@ -586,7 +582,6 @@
           <w:ilvl w:val="0"/>
           <w:numId w:val="2"/>
         </w:numPr>
-        <w:spacing w:line="240" w:lineRule="auto"/>
         <w:ind w:left="357"/>
         <w:contextualSpacing w:val="0"/>
         <w:rPr>
@@ -720,7 +715,6 @@
     <w:p>
       <w:pPr>
         <w:pStyle w:val="ListParagraph"/>
-        <w:spacing w:line="240" w:lineRule="auto"/>
         <w:ind w:left="357"/>
         <w:contextualSpacing w:val="0"/>
         <w:rPr>
@@ -783,7 +777,6 @@
           <w:ilvl w:val="0"/>
           <w:numId w:val="2"/>
         </w:numPr>
-        <w:spacing w:line="240" w:lineRule="auto"/>
         <w:ind w:left="357"/>
         <w:contextualSpacing w:val="0"/>
         <w:rPr>
@@ -814,7 +807,6 @@
     <w:p>
       <w:pPr>
         <w:pStyle w:val="ListParagraph"/>
-        <w:spacing w:line="240" w:lineRule="auto"/>
         <w:ind w:left="357"/>
         <w:contextualSpacing w:val="0"/>
         <w:rPr>
@@ -883,7 +875,7 @@
         <w:tabs>
           <w:tab w:val="num" w:pos="720"/>
         </w:tabs>
-        <w:spacing w:line="240" w:lineRule="auto"/>
+        <w:spacing w:line="276" w:lineRule="auto"/>
         <w:rPr>
           <w:b/>
           <w:bCs/>
@@ -960,6 +952,7 @@
         <w:rPr>
           <w:lang w:val="bg-BG"/>
         </w:rPr>
+        <w:lastRenderedPageBreak/>
         <w:t>Примери</w:t>
       </w:r>
     </w:p>
@@ -991,7 +984,7 @@
           </w:tcPr>
           <w:p>
             <w:pPr>
-              <w:spacing w:before="40" w:after="40"/>
+              <w:spacing w:before="40" w:after="40" w:line="276" w:lineRule="auto"/>
               <w:jc w:val="center"/>
               <w:rPr>
                 <w:rFonts w:ascii="Calibri" w:eastAsia="Calibri" w:hAnsi="Calibri" w:cs="Calibri"/>
@@ -1016,7 +1009,7 @@
           </w:tcPr>
           <w:p>
             <w:pPr>
-              <w:spacing w:before="40" w:after="40"/>
+              <w:spacing w:before="40" w:after="40" w:line="276" w:lineRule="auto"/>
               <w:jc w:val="center"/>
               <w:rPr>
                 <w:rFonts w:ascii="Calibri" w:eastAsia="Calibri" w:hAnsi="Calibri" w:cs="Calibri"/>
@@ -1041,7 +1034,7 @@
           </w:tcPr>
           <w:p>
             <w:pPr>
-              <w:spacing w:before="40" w:after="40"/>
+              <w:spacing w:before="40" w:after="40" w:line="276" w:lineRule="auto"/>
               <w:jc w:val="center"/>
               <w:rPr>
                 <w:rFonts w:ascii="Calibri" w:eastAsia="Calibri" w:hAnsi="Calibri" w:cs="Calibri"/>
@@ -1066,7 +1059,7 @@
           </w:tcPr>
           <w:p>
             <w:pPr>
-              <w:spacing w:before="40" w:after="40"/>
+              <w:spacing w:before="40" w:after="40" w:line="276" w:lineRule="auto"/>
               <w:jc w:val="center"/>
               <w:rPr>
                 <w:rFonts w:ascii="Calibri" w:eastAsia="Calibri" w:hAnsi="Calibri" w:cs="Calibri"/>
@@ -1092,7 +1085,7 @@
           </w:tcPr>
           <w:p>
             <w:pPr>
-              <w:spacing w:before="40" w:after="40"/>
+              <w:spacing w:before="40" w:after="40" w:line="276" w:lineRule="auto"/>
               <w:rPr>
                 <w:rFonts w:ascii="Consolas" w:hAnsi="Consolas"/>
               </w:rPr>
@@ -1102,13 +1095,12 @@
               <w:rPr>
                 <w:rFonts w:ascii="Consolas" w:hAnsi="Consolas"/>
               </w:rPr>
-              <w:lastRenderedPageBreak/>
               <w:t>3</w:t>
             </w:r>
           </w:p>
           <w:p>
             <w:pPr>
-              <w:spacing w:before="40" w:after="40"/>
+              <w:spacing w:before="40" w:after="40" w:line="276" w:lineRule="auto"/>
               <w:rPr>
                 <w:rFonts w:ascii="Consolas" w:hAnsi="Consolas"/>
               </w:rPr>
@@ -1122,7 +1114,7 @@
           </w:p>
           <w:p>
             <w:pPr>
-              <w:spacing w:before="40" w:after="40"/>
+              <w:spacing w:before="40" w:after="40" w:line="276" w:lineRule="auto"/>
               <w:rPr>
                 <w:rFonts w:ascii="Consolas" w:hAnsi="Consolas"/>
               </w:rPr>
@@ -1136,7 +1128,7 @@
           </w:p>
           <w:p>
             <w:pPr>
-              <w:spacing w:before="40" w:after="40"/>
+              <w:spacing w:before="40" w:after="40" w:line="276" w:lineRule="auto"/>
               <w:rPr>
                 <w:rFonts w:ascii="Consolas" w:hAnsi="Consolas"/>
               </w:rPr>
@@ -1156,7 +1148,7 @@
           </w:tcPr>
           <w:p>
             <w:pPr>
-              <w:spacing w:before="40" w:after="40"/>
+              <w:spacing w:before="40" w:after="40" w:line="276" w:lineRule="auto"/>
               <w:rPr>
                 <w:rFonts w:ascii="Consolas" w:hAnsi="Consolas"/>
                 <w:bCs/>
@@ -1177,7 +1169,7 @@
           </w:tcPr>
           <w:p>
             <w:pPr>
-              <w:spacing w:before="40" w:after="40"/>
+              <w:spacing w:before="40" w:after="40" w:line="276" w:lineRule="auto"/>
               <w:rPr>
                 <w:rFonts w:ascii="Consolas" w:hAnsi="Consolas"/>
                 <w:bCs/>
@@ -1193,7 +1185,7 @@
           </w:p>
           <w:p>
             <w:pPr>
-              <w:spacing w:before="40" w:after="40"/>
+              <w:spacing w:before="40" w:after="40" w:line="276" w:lineRule="auto"/>
               <w:rPr>
                 <w:rFonts w:ascii="Consolas" w:hAnsi="Consolas"/>
               </w:rPr>
@@ -1213,7 +1205,7 @@
           </w:tcPr>
           <w:p>
             <w:pPr>
-              <w:spacing w:before="40" w:after="40"/>
+              <w:spacing w:before="40" w:after="40" w:line="276" w:lineRule="auto"/>
               <w:rPr>
                 <w:rFonts w:ascii="Consolas" w:hAnsi="Consolas"/>
               </w:rPr>
@@ -1250,7 +1242,6 @@
           <w:ilvl w:val="0"/>
           <w:numId w:val="5"/>
         </w:numPr>
-        <w:spacing w:line="240" w:lineRule="auto"/>
         <w:ind w:left="357"/>
         <w:contextualSpacing w:val="0"/>
         <w:rPr>
@@ -1306,7 +1297,6 @@
     <w:p>
       <w:pPr>
         <w:pStyle w:val="ListParagraph"/>
-        <w:spacing w:line="240" w:lineRule="auto"/>
         <w:ind w:left="357"/>
         <w:contextualSpacing w:val="0"/>
         <w:rPr>
@@ -1369,7 +1359,6 @@
           <w:ilvl w:val="0"/>
           <w:numId w:val="5"/>
         </w:numPr>
-        <w:spacing w:line="240" w:lineRule="auto"/>
         <w:ind w:left="357"/>
         <w:contextualSpacing w:val="0"/>
         <w:rPr>
@@ -1432,7 +1421,6 @@
     <w:p>
       <w:pPr>
         <w:pStyle w:val="ListParagraph"/>
-        <w:spacing w:line="240" w:lineRule="auto"/>
         <w:ind w:left="357"/>
         <w:contextualSpacing w:val="0"/>
         <w:rPr>
@@ -1495,7 +1483,6 @@
           <w:ilvl w:val="0"/>
           <w:numId w:val="5"/>
         </w:numPr>
-        <w:spacing w:line="240" w:lineRule="auto"/>
         <w:ind w:left="357"/>
         <w:contextualSpacing w:val="0"/>
         <w:rPr>
@@ -1547,7 +1534,6 @@
     <w:p>
       <w:pPr>
         <w:pStyle w:val="ListParagraph"/>
-        <w:spacing w:line="240" w:lineRule="auto"/>
         <w:ind w:left="357"/>
         <w:contextualSpacing w:val="0"/>
         <w:rPr>
@@ -1610,7 +1596,6 @@
           <w:ilvl w:val="0"/>
           <w:numId w:val="5"/>
         </w:numPr>
-        <w:spacing w:line="240" w:lineRule="auto"/>
         <w:ind w:left="357"/>
         <w:contextualSpacing w:val="0"/>
         <w:rPr>
@@ -1647,7 +1632,6 @@
     <w:p>
       <w:pPr>
         <w:pStyle w:val="ListParagraph"/>
-        <w:spacing w:line="240" w:lineRule="auto"/>
         <w:ind w:left="357"/>
         <w:contextualSpacing w:val="0"/>
         <w:rPr>
@@ -1716,7 +1700,7 @@
         <w:tabs>
           <w:tab w:val="num" w:pos="720"/>
         </w:tabs>
-        <w:spacing w:line="240" w:lineRule="auto"/>
+        <w:spacing w:line="276" w:lineRule="auto"/>
       </w:pPr>
       <w:r>
         <w:t xml:space="preserve">Прочетете </w:t>
@@ -1780,7 +1764,6 @@
         <w:tabs>
           <w:tab w:val="num" w:pos="720"/>
         </w:tabs>
-        <w:spacing w:line="240" w:lineRule="auto"/>
         <w:rPr>
           <w:rFonts w:ascii="Consolas" w:hAnsi="Consolas" w:cs="Consolas"/>
           <w:b/>
@@ -1873,7 +1856,7 @@
           </w:tcPr>
           <w:p>
             <w:pPr>
-              <w:spacing w:before="40" w:after="40"/>
+              <w:spacing w:before="40" w:after="40" w:line="276" w:lineRule="auto"/>
               <w:jc w:val="center"/>
               <w:rPr>
                 <w:rFonts w:ascii="Calibri" w:eastAsia="Calibri" w:hAnsi="Calibri" w:cs="Calibri"/>
@@ -1898,7 +1881,7 @@
           </w:tcPr>
           <w:p>
             <w:pPr>
-              <w:spacing w:before="40" w:after="40"/>
+              <w:spacing w:before="40" w:after="40" w:line="276" w:lineRule="auto"/>
               <w:jc w:val="center"/>
               <w:rPr>
                 <w:rFonts w:ascii="Calibri" w:eastAsia="Calibri" w:hAnsi="Calibri" w:cs="Calibri"/>
@@ -1924,7 +1907,7 @@
           </w:tcPr>
           <w:p>
             <w:pPr>
-              <w:spacing w:before="40" w:after="40"/>
+              <w:spacing w:before="40" w:after="40" w:line="276" w:lineRule="auto"/>
               <w:rPr>
                 <w:rFonts w:ascii="Consolas" w:hAnsi="Consolas"/>
               </w:rPr>
@@ -1947,7 +1930,7 @@
           </w:tcPr>
           <w:p>
             <w:pPr>
-              <w:spacing w:before="40" w:after="40"/>
+              <w:spacing w:before="40" w:after="40" w:line="276" w:lineRule="auto"/>
               <w:rPr>
                 <w:rFonts w:ascii="Consolas" w:hAnsi="Consolas"/>
               </w:rPr>
@@ -1962,7 +1945,7 @@
           </w:p>
           <w:p>
             <w:pPr>
-              <w:spacing w:before="40" w:after="40"/>
+              <w:spacing w:before="40" w:after="40" w:line="276" w:lineRule="auto"/>
               <w:rPr>
                 <w:rFonts w:ascii="Consolas" w:hAnsi="Consolas"/>
               </w:rPr>
@@ -1977,7 +1960,7 @@
           </w:p>
           <w:p>
             <w:pPr>
-              <w:spacing w:before="40" w:after="40"/>
+              <w:spacing w:before="40" w:after="40" w:line="276" w:lineRule="auto"/>
               <w:rPr>
                 <w:rFonts w:ascii="Consolas" w:hAnsi="Consolas"/>
               </w:rPr>
@@ -1992,7 +1975,7 @@
           </w:p>
           <w:p>
             <w:pPr>
-              <w:spacing w:before="40" w:after="40"/>
+              <w:spacing w:before="40" w:after="40" w:line="276" w:lineRule="auto"/>
               <w:rPr>
                 <w:rFonts w:ascii="Consolas" w:hAnsi="Consolas"/>
               </w:rPr>
@@ -2002,12 +1985,13 @@
                 <w:rFonts w:ascii="Consolas" w:hAnsi="Consolas"/>
                 <w:bCs/>
               </w:rPr>
+              <w:lastRenderedPageBreak/>
               <w:t>2.5 =&gt; 3</w:t>
             </w:r>
           </w:p>
           <w:p>
             <w:pPr>
-              <w:spacing w:before="40" w:after="40"/>
+              <w:spacing w:before="40" w:after="40" w:line="276" w:lineRule="auto"/>
               <w:rPr>
                 <w:rFonts w:ascii="Consolas" w:hAnsi="Consolas"/>
               </w:rPr>
@@ -2030,7 +2014,7 @@
           </w:tcPr>
           <w:p>
             <w:pPr>
-              <w:spacing w:before="40" w:after="40"/>
+              <w:spacing w:before="40" w:after="40" w:line="276" w:lineRule="auto"/>
               <w:rPr>
                 <w:rFonts w:ascii="Consolas" w:hAnsi="Consolas"/>
               </w:rPr>
@@ -2040,6 +2024,7 @@
                 <w:rFonts w:ascii="Consolas" w:hAnsi="Consolas"/>
                 <w:bCs/>
               </w:rPr>
+              <w:lastRenderedPageBreak/>
               <w:t>-5.01 -1.599 -2.5 -1.50 0</w:t>
             </w:r>
           </w:p>
@@ -2051,7 +2036,7 @@
           </w:tcPr>
           <w:p>
             <w:pPr>
-              <w:spacing w:before="40" w:after="40"/>
+              <w:spacing w:before="40" w:after="40" w:line="276" w:lineRule="auto"/>
               <w:rPr>
                 <w:rFonts w:ascii="Consolas" w:hAnsi="Consolas"/>
                 <w:bCs/>
@@ -2067,7 +2052,7 @@
           </w:p>
           <w:p>
             <w:pPr>
-              <w:spacing w:before="40" w:after="40"/>
+              <w:spacing w:before="40" w:after="40" w:line="276" w:lineRule="auto"/>
               <w:rPr>
                 <w:rFonts w:ascii="Consolas" w:hAnsi="Consolas"/>
                 <w:bCs/>
@@ -2083,7 +2068,7 @@
           </w:p>
           <w:p>
             <w:pPr>
-              <w:spacing w:before="40" w:after="40"/>
+              <w:spacing w:before="40" w:after="40" w:line="276" w:lineRule="auto"/>
               <w:rPr>
                 <w:rFonts w:ascii="Consolas" w:hAnsi="Consolas"/>
                 <w:bCs/>
@@ -2094,13 +2079,12 @@
                 <w:rFonts w:ascii="Consolas" w:hAnsi="Consolas"/>
                 <w:bCs/>
               </w:rPr>
-              <w:lastRenderedPageBreak/>
               <w:t>-2.5 =&gt; -3</w:t>
             </w:r>
           </w:p>
           <w:p>
             <w:pPr>
-              <w:spacing w:before="40" w:after="40"/>
+              <w:spacing w:before="40" w:after="40" w:line="276" w:lineRule="auto"/>
               <w:rPr>
                 <w:rFonts w:ascii="Consolas" w:hAnsi="Consolas"/>
                 <w:bCs/>
@@ -2116,7 +2100,7 @@
           </w:p>
           <w:p>
             <w:pPr>
-              <w:spacing w:before="40" w:after="40"/>
+              <w:spacing w:before="40" w:after="40" w:line="276" w:lineRule="auto"/>
               <w:rPr>
                 <w:rFonts w:ascii="Consolas" w:hAnsi="Consolas"/>
                 <w:bCs/>
@@ -2144,7 +2128,6 @@
         <w:rPr>
           <w:lang w:val="bg-BG"/>
         </w:rPr>
-        <w:lastRenderedPageBreak/>
         <w:t>Насоки</w:t>
       </w:r>
     </w:p>
@@ -2584,13 +2567,7 @@
         <w:rPr>
           <w:lang w:val="bg-BG"/>
         </w:rPr>
-        <w:t>.</w:t>
-      </w:r>
-      <w:r>
-        <w:rPr>
-          <w:lang w:val="bg-BG"/>
-        </w:rPr>
-        <w:t xml:space="preserve"> </w:t>
+        <w:t xml:space="preserve">. </w:t>
       </w:r>
     </w:p>
     <w:p>
@@ -2608,7 +2585,7 @@
           <w:lang w:val="bg-BG"/>
         </w:rPr>
         <w:drawing>
-          <wp:inline distT="0" distB="0" distL="0" distR="0" wp14:anchorId="16E91571" wp14:editId="629FB765">
+          <wp:inline distT="0" distB="0" distL="0" distR="0" wp14:anchorId="16E91571" wp14:editId="15101FAD">
             <wp:extent cx="6279179" cy="930796"/>
             <wp:effectExtent l="12700" t="12700" r="7620" b="9525"/>
             <wp:docPr id="2103001442" name="Картина 2"/>
@@ -2670,6 +2647,7 @@
     </w:p>
     <w:p>
       <w:pPr>
+        <w:spacing w:line="276" w:lineRule="auto"/>
         <w:rPr>
           <w:rFonts w:cstheme="minorHAnsi"/>
           <w:color w:val="111111"/>
@@ -2867,7 +2845,7 @@
           </w:tcPr>
           <w:p>
             <w:pPr>
-              <w:spacing w:before="40" w:after="40"/>
+              <w:spacing w:before="40" w:after="40" w:line="276" w:lineRule="auto"/>
               <w:jc w:val="center"/>
               <w:rPr>
                 <w:rFonts w:ascii="Calibri" w:eastAsia="Calibri" w:hAnsi="Calibri" w:cs="Calibri"/>
@@ -2892,7 +2870,7 @@
           </w:tcPr>
           <w:p>
             <w:pPr>
-              <w:spacing w:before="40" w:after="40"/>
+              <w:spacing w:before="40" w:after="40" w:line="276" w:lineRule="auto"/>
               <w:jc w:val="center"/>
             </w:pPr>
             <w:r>
@@ -2914,7 +2892,7 @@
           </w:tcPr>
           <w:p>
             <w:pPr>
-              <w:spacing w:before="40" w:after="40"/>
+              <w:spacing w:before="40" w:after="40" w:line="276" w:lineRule="auto"/>
               <w:rPr>
                 <w:rFonts w:ascii="Consolas" w:hAnsi="Consolas"/>
                 <w:bCs/>
@@ -2934,7 +2912,7 @@
           </w:tcPr>
           <w:p>
             <w:pPr>
-              <w:spacing w:before="40" w:after="40"/>
+              <w:spacing w:before="40" w:after="40" w:line="276" w:lineRule="auto"/>
               <w:rPr>
                 <w:rFonts w:ascii="Consolas" w:hAnsi="Consolas"/>
                 <w:bCs/>
@@ -2950,7 +2928,7 @@
           </w:p>
           <w:p>
             <w:pPr>
-              <w:spacing w:before="40" w:after="40"/>
+              <w:spacing w:before="40" w:after="40" w:line="276" w:lineRule="auto"/>
               <w:rPr>
                 <w:rFonts w:ascii="Consolas" w:hAnsi="Consolas"/>
                 <w:bCs/>
@@ -2966,7 +2944,7 @@
           </w:p>
           <w:p>
             <w:pPr>
-              <w:spacing w:before="40" w:after="40"/>
+              <w:spacing w:before="40" w:after="40" w:line="276" w:lineRule="auto"/>
               <w:rPr>
                 <w:rFonts w:ascii="Consolas" w:hAnsi="Consolas"/>
                 <w:bCs/>
@@ -2982,7 +2960,7 @@
           </w:p>
           <w:p>
             <w:pPr>
-              <w:spacing w:before="40" w:after="40"/>
+              <w:spacing w:before="40" w:after="40" w:line="276" w:lineRule="auto"/>
               <w:rPr>
                 <w:rFonts w:ascii="Consolas" w:hAnsi="Consolas"/>
                 <w:bCs/>
@@ -2993,6 +2971,7 @@
                 <w:rFonts w:ascii="Consolas" w:hAnsi="Consolas"/>
                 <w:bCs/>
               </w:rPr>
+              <w:lastRenderedPageBreak/>
               <w:t>15</w:t>
             </w:r>
           </w:p>
@@ -3010,6 +2989,7 @@
         <w:rPr>
           <w:lang w:val="bg-BG"/>
         </w:rPr>
+        <w:lastRenderedPageBreak/>
         <w:t>Насоки</w:t>
       </w:r>
     </w:p>
@@ -3172,7 +3152,6 @@
           <w:color w:val="000000"/>
           <w:lang w:val="bg-BG"/>
         </w:rPr>
-        <w:lastRenderedPageBreak/>
         <w:t xml:space="preserve">За всяка итерация на цикъла, присвоете в </w:t>
       </w:r>
       <w:r>
@@ -3280,7 +3259,7 @@
           <w:lang w:val="bg-BG"/>
         </w:rPr>
         <w:drawing>
-          <wp:inline distT="0" distB="0" distL="0" distR="0" wp14:anchorId="27995B91" wp14:editId="25A91537">
+          <wp:inline distT="0" distB="0" distL="0" distR="0" wp14:anchorId="27995B91" wp14:editId="548BDFA8">
             <wp:extent cx="2284273" cy="789366"/>
             <wp:effectExtent l="12700" t="12700" r="14605" b="10795"/>
             <wp:docPr id="1309733599" name="Картина 4"/>
@@ -3392,6 +3371,7 @@
     </w:p>
     <w:p>
       <w:pPr>
+        <w:spacing w:line="276" w:lineRule="auto"/>
         <w:rPr>
           <w:rFonts w:cstheme="minorHAnsi"/>
           <w:color w:val="111111"/>
@@ -4051,7 +4031,7 @@
           </w:tcPr>
           <w:p>
             <w:pPr>
-              <w:spacing w:before="40" w:after="40"/>
+              <w:spacing w:before="40" w:after="40" w:line="276" w:lineRule="auto"/>
               <w:jc w:val="center"/>
               <w:rPr>
                 <w:rFonts w:ascii="Calibri" w:eastAsia="Calibri" w:hAnsi="Calibri" w:cs="Calibri"/>
@@ -4076,7 +4056,7 @@
           </w:tcPr>
           <w:p>
             <w:pPr>
-              <w:spacing w:before="40" w:after="40"/>
+              <w:spacing w:before="40" w:after="40" w:line="276" w:lineRule="auto"/>
               <w:jc w:val="center"/>
             </w:pPr>
             <w:r>
@@ -4098,7 +4078,7 @@
           </w:tcPr>
           <w:p>
             <w:pPr>
-              <w:spacing w:before="40" w:after="40"/>
+              <w:spacing w:before="40" w:after="40" w:line="276" w:lineRule="auto"/>
               <w:rPr>
                 <w:rFonts w:ascii="Consolas" w:hAnsi="Consolas"/>
               </w:rPr>
@@ -4112,7 +4092,7 @@
           </w:p>
           <w:p>
             <w:pPr>
-              <w:spacing w:before="40" w:after="40"/>
+              <w:spacing w:before="40" w:after="40" w:line="276" w:lineRule="auto"/>
               <w:rPr>
                 <w:rFonts w:ascii="Consolas" w:hAnsi="Consolas"/>
               </w:rPr>
@@ -4131,7 +4111,7 @@
           </w:tcPr>
           <w:p>
             <w:pPr>
-              <w:spacing w:before="40" w:after="40"/>
+              <w:spacing w:before="40" w:after="40" w:line="276" w:lineRule="auto"/>
               <w:rPr>
                 <w:rFonts w:ascii="Consolas" w:hAnsi="Consolas"/>
                 <w:bCs/>
@@ -4154,7 +4134,7 @@
           </w:tcPr>
           <w:p>
             <w:pPr>
-              <w:spacing w:before="40" w:after="40"/>
+              <w:spacing w:before="40" w:after="40" w:line="276" w:lineRule="auto"/>
               <w:rPr>
                 <w:rFonts w:ascii="Consolas" w:hAnsi="Consolas"/>
               </w:rPr>
@@ -4168,7 +4148,7 @@
           </w:p>
           <w:p>
             <w:pPr>
-              <w:spacing w:before="40" w:after="40"/>
+              <w:spacing w:before="40" w:after="40" w:line="276" w:lineRule="auto"/>
               <w:rPr>
                 <w:rFonts w:ascii="Consolas" w:hAnsi="Consolas"/>
               </w:rPr>
@@ -4187,7 +4167,7 @@
           </w:tcPr>
           <w:p>
             <w:pPr>
-              <w:spacing w:before="40" w:after="40"/>
+              <w:spacing w:before="40" w:after="40" w:line="276" w:lineRule="auto"/>
               <w:rPr>
                 <w:rFonts w:ascii="Consolas" w:hAnsi="Consolas"/>
                 <w:bCs/>
@@ -4214,6 +4194,7 @@
     </w:p>
     <w:p>
       <w:pPr>
+        <w:spacing w:line="276" w:lineRule="auto"/>
         <w:rPr>
           <w:rFonts w:cstheme="minorHAnsi"/>
           <w:color w:val="111111"/>
@@ -4329,7 +4310,7 @@
           </w:tcPr>
           <w:p>
             <w:pPr>
-              <w:spacing w:before="40" w:after="40"/>
+              <w:spacing w:before="40" w:after="40" w:line="276" w:lineRule="auto"/>
               <w:jc w:val="center"/>
               <w:rPr>
                 <w:rFonts w:ascii="Calibri" w:eastAsia="Calibri" w:hAnsi="Calibri" w:cs="Calibri"/>
@@ -4354,7 +4335,7 @@
           </w:tcPr>
           <w:p>
             <w:pPr>
-              <w:spacing w:before="40" w:after="40"/>
+              <w:spacing w:before="40" w:after="40" w:line="276" w:lineRule="auto"/>
               <w:jc w:val="center"/>
             </w:pPr>
             <w:r>
@@ -4376,15 +4357,16 @@
           </w:tcPr>
           <w:p>
             <w:pPr>
-              <w:spacing w:before="40" w:after="40"/>
-              <w:rPr>
-                <w:rFonts w:ascii="Consolas" w:hAnsi="Consolas"/>
-              </w:rPr>
-            </w:pPr>
-            <w:r>
-              <w:rPr>
-                <w:rFonts w:ascii="Consolas" w:hAnsi="Consolas"/>
-              </w:rPr>
+              <w:spacing w:before="40" w:after="40" w:line="276" w:lineRule="auto"/>
+              <w:rPr>
+                <w:rFonts w:ascii="Consolas" w:hAnsi="Consolas"/>
+              </w:rPr>
+            </w:pPr>
+            <w:r>
+              <w:rPr>
+                <w:rFonts w:ascii="Consolas" w:hAnsi="Consolas"/>
+              </w:rPr>
+              <w:lastRenderedPageBreak/>
               <w:t>5</w:t>
             </w:r>
           </w:p>
@@ -4395,7 +4377,7 @@
           </w:tcPr>
           <w:p>
             <w:pPr>
-              <w:spacing w:before="40" w:after="40"/>
+              <w:spacing w:before="40" w:after="40" w:line="276" w:lineRule="auto"/>
               <w:rPr>
                 <w:rFonts w:ascii="Consolas" w:hAnsi="Consolas"/>
               </w:rPr>
@@ -4409,7 +4391,7 @@
           </w:p>
           <w:p>
             <w:pPr>
-              <w:spacing w:before="40" w:after="40"/>
+              <w:spacing w:before="40" w:after="40" w:line="276" w:lineRule="auto"/>
               <w:rPr>
                 <w:rFonts w:ascii="Consolas" w:hAnsi="Consolas"/>
               </w:rPr>
@@ -4423,7 +4405,7 @@
           </w:p>
           <w:p>
             <w:pPr>
-              <w:spacing w:before="40" w:after="40"/>
+              <w:spacing w:before="40" w:after="40" w:line="276" w:lineRule="auto"/>
               <w:rPr>
                 <w:rFonts w:ascii="Consolas" w:hAnsi="Consolas"/>
               </w:rPr>
@@ -4437,7 +4419,7 @@
           </w:p>
           <w:p>
             <w:pPr>
-              <w:spacing w:before="40" w:after="40"/>
+              <w:spacing w:before="40" w:after="40" w:line="276" w:lineRule="auto"/>
               <w:rPr>
                 <w:rFonts w:ascii="Consolas" w:hAnsi="Consolas"/>
               </w:rPr>
@@ -4451,7 +4433,7 @@
           </w:p>
           <w:p>
             <w:pPr>
-              <w:spacing w:before="40" w:after="40"/>
+              <w:spacing w:before="40" w:after="40" w:line="276" w:lineRule="auto"/>
               <w:rPr>
                 <w:rFonts w:ascii="Consolas" w:hAnsi="Consolas"/>
                 <w:bCs/>
@@ -4474,16 +4456,15 @@
           </w:tcPr>
           <w:p>
             <w:pPr>
-              <w:spacing w:before="40" w:after="40"/>
-              <w:rPr>
-                <w:rFonts w:ascii="Consolas" w:hAnsi="Consolas"/>
-              </w:rPr>
-            </w:pPr>
-            <w:r>
-              <w:rPr>
-                <w:rFonts w:ascii="Consolas" w:hAnsi="Consolas"/>
-              </w:rPr>
-              <w:lastRenderedPageBreak/>
+              <w:spacing w:before="40" w:after="40" w:line="276" w:lineRule="auto"/>
+              <w:rPr>
+                <w:rFonts w:ascii="Consolas" w:hAnsi="Consolas"/>
+              </w:rPr>
+            </w:pPr>
+            <w:r>
+              <w:rPr>
+                <w:rFonts w:ascii="Consolas" w:hAnsi="Consolas"/>
+              </w:rPr>
               <w:t>11</w:t>
             </w:r>
           </w:p>
@@ -4494,7 +4475,7 @@
           </w:tcPr>
           <w:p>
             <w:pPr>
-              <w:spacing w:before="40" w:after="40"/>
+              <w:spacing w:before="40" w:after="40" w:line="276" w:lineRule="auto"/>
               <w:rPr>
                 <w:rFonts w:ascii="Consolas" w:hAnsi="Consolas"/>
               </w:rPr>
@@ -4508,7 +4489,7 @@
           </w:p>
           <w:p>
             <w:pPr>
-              <w:spacing w:before="40" w:after="40"/>
+              <w:spacing w:before="40" w:after="40" w:line="276" w:lineRule="auto"/>
               <w:rPr>
                 <w:rFonts w:ascii="Consolas" w:hAnsi="Consolas"/>
               </w:rPr>
@@ -4522,7 +4503,7 @@
           </w:p>
           <w:p>
             <w:pPr>
-              <w:spacing w:before="40" w:after="40"/>
+              <w:spacing w:before="40" w:after="40" w:line="276" w:lineRule="auto"/>
               <w:rPr>
                 <w:rFonts w:ascii="Consolas" w:hAnsi="Consolas"/>
               </w:rPr>
@@ -4536,7 +4517,7 @@
           </w:p>
           <w:p>
             <w:pPr>
-              <w:spacing w:before="40" w:after="40"/>
+              <w:spacing w:before="40" w:after="40" w:line="276" w:lineRule="auto"/>
               <w:rPr>
                 <w:rFonts w:ascii="Consolas" w:hAnsi="Consolas"/>
               </w:rPr>
@@ -4550,7 +4531,7 @@
           </w:p>
           <w:p>
             <w:pPr>
-              <w:spacing w:before="40" w:after="40"/>
+              <w:spacing w:before="40" w:after="40" w:line="276" w:lineRule="auto"/>
               <w:rPr>
                 <w:rFonts w:ascii="Consolas" w:hAnsi="Consolas"/>
               </w:rPr>
@@ -4564,7 +4545,7 @@
           </w:p>
           <w:p>
             <w:pPr>
-              <w:spacing w:before="40" w:after="40"/>
+              <w:spacing w:before="40" w:after="40" w:line="276" w:lineRule="auto"/>
               <w:rPr>
                 <w:rFonts w:ascii="Consolas" w:hAnsi="Consolas"/>
               </w:rPr>
@@ -4578,7 +4559,7 @@
           </w:p>
           <w:p>
             <w:pPr>
-              <w:spacing w:before="40" w:after="40"/>
+              <w:spacing w:before="40" w:after="40" w:line="276" w:lineRule="auto"/>
               <w:rPr>
                 <w:rFonts w:ascii="Consolas" w:hAnsi="Consolas"/>
               </w:rPr>
@@ -4592,7 +4573,7 @@
           </w:p>
           <w:p>
             <w:pPr>
-              <w:spacing w:before="40" w:after="40"/>
+              <w:spacing w:before="40" w:after="40" w:line="276" w:lineRule="auto"/>
               <w:rPr>
                 <w:rFonts w:ascii="Consolas" w:hAnsi="Consolas"/>
               </w:rPr>
@@ -4606,7 +4587,7 @@
           </w:p>
           <w:p>
             <w:pPr>
-              <w:spacing w:before="40" w:after="40"/>
+              <w:spacing w:before="40" w:after="40" w:line="276" w:lineRule="auto"/>
               <w:rPr>
                 <w:rFonts w:ascii="Consolas" w:hAnsi="Consolas"/>
               </w:rPr>
@@ -4620,7 +4601,7 @@
           </w:p>
           <w:p>
             <w:pPr>
-              <w:spacing w:before="40" w:after="40"/>
+              <w:spacing w:before="40" w:after="40" w:line="276" w:lineRule="auto"/>
               <w:rPr>
                 <w:rFonts w:ascii="Consolas" w:hAnsi="Consolas"/>
               </w:rPr>
@@ -4634,7 +4615,7 @@
           </w:p>
           <w:p>
             <w:pPr>
-              <w:spacing w:before="40" w:after="40"/>
+              <w:spacing w:before="40" w:after="40" w:line="276" w:lineRule="auto"/>
               <w:rPr>
                 <w:rFonts w:ascii="Consolas" w:hAnsi="Consolas"/>
                 <w:bCs/>
@@ -5455,7 +5436,7 @@
         <w:tabs>
           <w:tab w:val="num" w:pos="720"/>
         </w:tabs>
-        <w:spacing w:line="240" w:lineRule="auto"/>
+        <w:spacing w:line="276" w:lineRule="auto"/>
       </w:pPr>
       <w:r>
         <w:t xml:space="preserve">Прочетете </w:t>
@@ -5548,7 +5529,7 @@
           </w:tcPr>
           <w:p>
             <w:pPr>
-              <w:spacing w:before="40" w:after="40"/>
+              <w:spacing w:before="40" w:after="40" w:line="276" w:lineRule="auto"/>
               <w:jc w:val="center"/>
               <w:rPr>
                 <w:rFonts w:ascii="Calibri" w:eastAsia="Calibri" w:hAnsi="Calibri" w:cs="Calibri"/>
@@ -5573,7 +5554,7 @@
           </w:tcPr>
           <w:p>
             <w:pPr>
-              <w:spacing w:before="40" w:after="40"/>
+              <w:spacing w:before="40" w:after="40" w:line="276" w:lineRule="auto"/>
               <w:jc w:val="center"/>
               <w:rPr>
                 <w:rFonts w:ascii="Calibri" w:eastAsia="Calibri" w:hAnsi="Calibri" w:cs="Calibri"/>
@@ -5599,7 +5580,7 @@
           </w:tcPr>
           <w:p>
             <w:pPr>
-              <w:spacing w:before="40" w:after="40"/>
+              <w:spacing w:before="40" w:after="40" w:line="276" w:lineRule="auto"/>
               <w:rPr>
                 <w:rFonts w:ascii="Consolas" w:hAnsi="Consolas"/>
               </w:rPr>
@@ -5619,7 +5600,7 @@
           </w:tcPr>
           <w:p>
             <w:pPr>
-              <w:spacing w:before="40" w:after="40"/>
+              <w:spacing w:before="40" w:after="40" w:line="276" w:lineRule="auto"/>
               <w:rPr>
                 <w:rFonts w:ascii="Consolas" w:hAnsi="Consolas"/>
               </w:rPr>
@@ -5641,7 +5622,7 @@
           </w:tcPr>
           <w:p>
             <w:pPr>
-              <w:spacing w:before="40" w:after="40"/>
+              <w:spacing w:before="40" w:after="40" w:line="276" w:lineRule="auto"/>
               <w:rPr>
                 <w:rFonts w:ascii="Consolas" w:hAnsi="Consolas"/>
               </w:rPr>
@@ -5661,7 +5642,7 @@
           </w:tcPr>
           <w:p>
             <w:pPr>
-              <w:spacing w:before="40" w:after="40"/>
+              <w:spacing w:before="40" w:after="40" w:line="276" w:lineRule="auto"/>
               <w:rPr>
                 <w:rFonts w:ascii="Consolas" w:hAnsi="Consolas"/>
               </w:rPr>
@@ -5677,38 +5658,43 @@
         </w:tc>
       </w:tr>
     </w:tbl>
-    <w:p/>
     <w:p>
       <w:pPr>
-        <w:pStyle w:val="Index"/>
-        <w:rPr>
-          <w:lang w:val="bg-BG"/>
-        </w:rPr>
-      </w:pPr>
-      <w:r>
-        <w:rPr>
-          <w:lang w:val="bg-BG"/>
-        </w:rPr>
-        <w:br/>
-      </w:r>
-      <w:r>
-        <w:rPr>
-          <w:lang w:val="bg-BG"/>
-        </w:rPr>
-        <w:br/>
-      </w:r>
-      <w:r>
-        <w:rPr>
-          <w:lang w:val="bg-BG"/>
-        </w:rPr>
-        <w:br/>
-      </w:r>
+        <w:spacing w:line="276" w:lineRule="auto"/>
+      </w:pPr>
     </w:p>
     <w:p>
       <w:pPr>
+        <w:pStyle w:val="Index"/>
+        <w:rPr>
+          <w:lang w:val="bg-BG"/>
+        </w:rPr>
+      </w:pPr>
+      <w:r>
+        <w:rPr>
+          <w:lang w:val="bg-BG"/>
+        </w:rPr>
+        <w:br/>
+      </w:r>
+      <w:r>
+        <w:rPr>
+          <w:lang w:val="bg-BG"/>
+        </w:rPr>
+        <w:br/>
+      </w:r>
+      <w:r>
+        <w:rPr>
+          <w:lang w:val="bg-BG"/>
+        </w:rPr>
+        <w:br/>
+      </w:r>
+    </w:p>
+    <w:p>
+      <w:pPr>
         <w:pStyle w:val="Heading2"/>
       </w:pPr>
       <w:r>
+        <w:lastRenderedPageBreak/>
         <w:t>Подмножества</w:t>
       </w:r>
     </w:p>
@@ -5813,7 +5799,6 @@
         <w:rPr>
           <w:lang w:val="bg-BG"/>
         </w:rPr>
-        <w:lastRenderedPageBreak/>
         <w:t>Примери</w:t>
       </w:r>
     </w:p>
@@ -5843,7 +5828,7 @@
           </w:tcPr>
           <w:p>
             <w:pPr>
-              <w:spacing w:before="40" w:after="40"/>
+              <w:spacing w:before="40" w:after="40" w:line="276" w:lineRule="auto"/>
               <w:jc w:val="center"/>
               <w:rPr>
                 <w:rFonts w:ascii="Calibri" w:eastAsia="Calibri" w:hAnsi="Calibri" w:cs="Calibri"/>
@@ -5868,7 +5853,7 @@
           </w:tcPr>
           <w:p>
             <w:pPr>
-              <w:spacing w:before="40" w:after="40"/>
+              <w:spacing w:before="40" w:after="40" w:line="276" w:lineRule="auto"/>
               <w:jc w:val="center"/>
               <w:rPr>
                 <w:rFonts w:ascii="Calibri" w:eastAsia="Calibri" w:hAnsi="Calibri" w:cs="Calibri"/>
@@ -5894,7 +5879,7 @@
           </w:tcPr>
           <w:p>
             <w:pPr>
-              <w:spacing w:before="40" w:after="40"/>
+              <w:spacing w:before="40" w:after="40" w:line="276" w:lineRule="auto"/>
               <w:rPr>
                 <w:rFonts w:ascii="Consolas" w:hAnsi="Consolas"/>
               </w:rPr>
@@ -5908,7 +5893,7 @@
           </w:p>
           <w:p>
             <w:pPr>
-              <w:spacing w:before="40" w:after="40"/>
+              <w:spacing w:before="40" w:after="40" w:line="276" w:lineRule="auto"/>
               <w:rPr>
                 <w:rFonts w:ascii="Consolas" w:hAnsi="Consolas"/>
               </w:rPr>
@@ -5928,7 +5913,7 @@
           </w:tcPr>
           <w:p>
             <w:pPr>
-              <w:spacing w:before="40" w:after="40"/>
+              <w:spacing w:before="40" w:after="40" w:line="276" w:lineRule="auto"/>
               <w:rPr>
                 <w:rFonts w:ascii="Consolas" w:hAnsi="Consolas"/>
               </w:rPr>
@@ -5950,7 +5935,7 @@
           </w:tcPr>
           <w:p>
             <w:pPr>
-              <w:spacing w:before="40" w:after="40"/>
+              <w:spacing w:before="40" w:after="40" w:line="276" w:lineRule="auto"/>
               <w:rPr>
                 <w:rFonts w:ascii="Consolas" w:hAnsi="Consolas"/>
               </w:rPr>
@@ -5964,7 +5949,7 @@
           </w:p>
           <w:p>
             <w:pPr>
-              <w:spacing w:before="40" w:after="40"/>
+              <w:spacing w:before="40" w:after="40" w:line="276" w:lineRule="auto"/>
               <w:rPr>
                 <w:rFonts w:ascii="Consolas" w:hAnsi="Consolas"/>
               </w:rPr>
@@ -5984,7 +5969,7 @@
           </w:tcPr>
           <w:p>
             <w:pPr>
-              <w:spacing w:before="40" w:after="40"/>
+              <w:spacing w:before="40" w:after="40" w:line="276" w:lineRule="auto"/>
               <w:rPr>
                 <w:rFonts w:ascii="Consolas" w:hAnsi="Consolas"/>
               </w:rPr>
@@ -6000,12 +5985,36 @@
         </w:tc>
       </w:tr>
     </w:tbl>
-    <w:p/>
-    <w:p/>
-    <w:p/>
-    <w:p/>
-    <w:p/>
-    <w:p/>
+    <w:p>
+      <w:pPr>
+        <w:spacing w:line="276" w:lineRule="auto"/>
+      </w:pPr>
+    </w:p>
+    <w:p>
+      <w:pPr>
+        <w:spacing w:line="276" w:lineRule="auto"/>
+      </w:pPr>
+    </w:p>
+    <w:p>
+      <w:pPr>
+        <w:spacing w:line="276" w:lineRule="auto"/>
+      </w:pPr>
+    </w:p>
+    <w:p>
+      <w:pPr>
+        <w:spacing w:line="276" w:lineRule="auto"/>
+      </w:pPr>
+    </w:p>
+    <w:p>
+      <w:pPr>
+        <w:spacing w:line="276" w:lineRule="auto"/>
+      </w:pPr>
+    </w:p>
+    <w:p>
+      <w:pPr>
+        <w:spacing w:line="276" w:lineRule="auto"/>
+      </w:pPr>
+    </w:p>
     <w:p>
       <w:pPr>
         <w:pStyle w:val="Heading2"/>
@@ -6191,7 +6200,7 @@
           </w:tcPr>
           <w:p>
             <w:pPr>
-              <w:spacing w:before="40" w:after="40"/>
+              <w:spacing w:before="40" w:after="40" w:line="276" w:lineRule="auto"/>
               <w:jc w:val="center"/>
               <w:rPr>
                 <w:rFonts w:ascii="Calibri" w:eastAsia="Calibri" w:hAnsi="Calibri" w:cs="Calibri"/>
@@ -6216,7 +6225,7 @@
           </w:tcPr>
           <w:p>
             <w:pPr>
-              <w:spacing w:before="40" w:after="40"/>
+              <w:spacing w:before="40" w:after="40" w:line="276" w:lineRule="auto"/>
               <w:jc w:val="center"/>
             </w:pPr>
             <w:r>
@@ -6238,7 +6247,7 @@
           </w:tcPr>
           <w:p>
             <w:pPr>
-              <w:spacing w:before="40" w:after="40"/>
+              <w:spacing w:before="40" w:after="40" w:line="276" w:lineRule="auto"/>
               <w:rPr>
                 <w:rFonts w:ascii="Consolas" w:hAnsi="Consolas"/>
               </w:rPr>
@@ -6252,7 +6261,7 @@
           </w:p>
           <w:p>
             <w:pPr>
-              <w:spacing w:before="40" w:after="40"/>
+              <w:spacing w:before="40" w:after="40" w:line="276" w:lineRule="auto"/>
               <w:rPr>
                 <w:rFonts w:ascii="Consolas" w:hAnsi="Consolas"/>
               </w:rPr>
@@ -6266,7 +6275,7 @@
           </w:p>
           <w:p>
             <w:pPr>
-              <w:spacing w:before="40" w:after="40"/>
+              <w:spacing w:before="40" w:after="40" w:line="276" w:lineRule="auto"/>
               <w:rPr>
                 <w:rFonts w:ascii="Consolas" w:hAnsi="Consolas"/>
               </w:rPr>
@@ -6280,7 +6289,7 @@
           </w:p>
           <w:p>
             <w:pPr>
-              <w:spacing w:before="40" w:after="40"/>
+              <w:spacing w:before="40" w:after="40" w:line="276" w:lineRule="auto"/>
               <w:rPr>
                 <w:rFonts w:ascii="Consolas" w:hAnsi="Consolas"/>
                 <w:bCs/>
@@ -6300,7 +6309,7 @@
           </w:tcPr>
           <w:p>
             <w:pPr>
-              <w:spacing w:before="40" w:after="40"/>
+              <w:spacing w:before="40" w:after="40" w:line="276" w:lineRule="auto"/>
               <w:rPr>
                 <w:rFonts w:ascii="Consolas" w:hAnsi="Consolas"/>
                 <w:bCs/>
@@ -6316,7 +6325,7 @@
           </w:p>
           <w:p>
             <w:pPr>
-              <w:spacing w:before="40" w:after="40"/>
+              <w:spacing w:before="40" w:after="40" w:line="276" w:lineRule="auto"/>
               <w:rPr>
                 <w:rFonts w:ascii="Consolas" w:hAnsi="Consolas"/>
                 <w:bCs/>
@@ -6340,7 +6349,7 @@
           </w:tcPr>
           <w:p>
             <w:pPr>
-              <w:spacing w:before="40" w:after="40"/>
+              <w:spacing w:before="40" w:after="40" w:line="276" w:lineRule="auto"/>
               <w:rPr>
                 <w:rFonts w:ascii="Consolas" w:hAnsi="Consolas"/>
               </w:rPr>
@@ -6354,7 +6363,7 @@
           </w:p>
           <w:p>
             <w:pPr>
-              <w:spacing w:before="40" w:after="40"/>
+              <w:spacing w:before="40" w:after="40" w:line="276" w:lineRule="auto"/>
               <w:rPr>
                 <w:rFonts w:ascii="Consolas" w:hAnsi="Consolas"/>
               </w:rPr>
@@ -6368,7 +6377,7 @@
           </w:p>
           <w:p>
             <w:pPr>
-              <w:spacing w:before="40" w:after="40"/>
+              <w:spacing w:before="40" w:after="40" w:line="276" w:lineRule="auto"/>
               <w:rPr>
                 <w:rFonts w:ascii="Consolas" w:hAnsi="Consolas"/>
               </w:rPr>
@@ -6382,7 +6391,7 @@
           </w:p>
           <w:p>
             <w:pPr>
-              <w:spacing w:before="40" w:after="40"/>
+              <w:spacing w:before="40" w:after="40" w:line="276" w:lineRule="auto"/>
               <w:rPr>
                 <w:rFonts w:ascii="Consolas" w:hAnsi="Consolas"/>
               </w:rPr>
@@ -6396,7 +6405,7 @@
           </w:p>
           <w:p>
             <w:pPr>
-              <w:spacing w:before="40" w:after="40"/>
+              <w:spacing w:before="40" w:after="40" w:line="276" w:lineRule="auto"/>
               <w:rPr>
                 <w:rFonts w:ascii="Consolas" w:hAnsi="Consolas"/>
               </w:rPr>
@@ -6410,7 +6419,7 @@
           </w:p>
           <w:p>
             <w:pPr>
-              <w:spacing w:before="40" w:after="40"/>
+              <w:spacing w:before="40" w:after="40" w:line="276" w:lineRule="auto"/>
               <w:rPr>
                 <w:rFonts w:ascii="Consolas" w:hAnsi="Consolas"/>
               </w:rPr>
@@ -6424,7 +6433,7 @@
           </w:p>
           <w:p>
             <w:pPr>
-              <w:spacing w:before="40" w:after="40"/>
+              <w:spacing w:before="40" w:after="40" w:line="276" w:lineRule="auto"/>
               <w:rPr>
                 <w:rFonts w:ascii="Consolas" w:hAnsi="Consolas"/>
                 <w:bCs/>
@@ -6444,7 +6453,7 @@
           </w:tcPr>
           <w:p>
             <w:pPr>
-              <w:spacing w:before="40" w:after="40"/>
+              <w:spacing w:before="40" w:after="40" w:line="276" w:lineRule="auto"/>
               <w:rPr>
                 <w:rFonts w:ascii="Consolas" w:hAnsi="Consolas"/>
                 <w:bCs/>
@@ -6460,7 +6469,7 @@
           </w:p>
           <w:p>
             <w:pPr>
-              <w:spacing w:before="40" w:after="40"/>
+              <w:spacing w:before="40" w:after="40" w:line="276" w:lineRule="auto"/>
               <w:rPr>
                 <w:rFonts w:ascii="Consolas" w:hAnsi="Consolas"/>
                 <w:bCs/>
@@ -6484,7 +6493,7 @@
           </w:tcPr>
           <w:p>
             <w:pPr>
-              <w:spacing w:before="40" w:after="40"/>
+              <w:spacing w:before="40" w:after="40" w:line="276" w:lineRule="auto"/>
               <w:rPr>
                 <w:rFonts w:ascii="Consolas" w:hAnsi="Consolas"/>
               </w:rPr>
@@ -6498,7 +6507,7 @@
           </w:p>
           <w:p>
             <w:pPr>
-              <w:spacing w:before="40" w:after="40"/>
+              <w:spacing w:before="40" w:after="40" w:line="276" w:lineRule="auto"/>
               <w:rPr>
                 <w:rFonts w:ascii="Consolas" w:hAnsi="Consolas"/>
                 <w:bCs/>
@@ -6518,7 +6527,7 @@
           </w:tcPr>
           <w:p>
             <w:pPr>
-              <w:spacing w:before="40" w:after="40"/>
+              <w:spacing w:before="40" w:after="40" w:line="276" w:lineRule="auto"/>
               <w:rPr>
                 <w:rFonts w:ascii="Consolas" w:hAnsi="Consolas"/>
                 <w:bCs/>
@@ -6534,7 +6543,7 @@
           </w:p>
           <w:p>
             <w:pPr>
-              <w:spacing w:before="40" w:after="40"/>
+              <w:spacing w:before="40" w:after="40" w:line="276" w:lineRule="auto"/>
               <w:rPr>
                 <w:rFonts w:ascii="Consolas" w:hAnsi="Consolas"/>
                 <w:bCs/>
@@ -6551,7 +6560,11 @@
         </w:tc>
       </w:tr>
     </w:tbl>
-    <w:p/>
+    <w:p>
+      <w:pPr>
+        <w:spacing w:line="276" w:lineRule="auto"/>
+      </w:pPr>
+    </w:p>
     <w:sectPr>
       <w:headerReference w:type="default" r:id="rId20"/>
       <w:footerReference w:type="default" r:id="rId21"/>

</xml_diff>